<commit_message>
Update Document For Answer Questions With Explanation
</commit_message>
<xml_diff>
--- a/Answer Questions With Explanation.docx
+++ b/Answer Questions With Explanation.docx
@@ -67,13 +67,7 @@
         <w:rPr>
           <w:sz w:val="28"/>
         </w:rPr>
-        <w:t xml:space="preserve"> </w:t>
-      </w:r>
-      <w:r>
-        <w:rPr>
-          <w:sz w:val="28"/>
-        </w:rPr>
-        <w:t>And Answers</w:t>
+        <w:t xml:space="preserve"> And Answers</w:t>
       </w:r>
       <w:r>
         <w:rPr>
@@ -108,6 +102,610 @@
     <w:p>
       <w:pPr>
         <w:pStyle w:val="ListParagraph"/>
+        <w:rPr>
+          <w:rStyle w:val="jlqj4b"/>
+          <w:sz w:val="24"/>
+          <w:lang w:val="en"/>
+        </w:rPr>
+      </w:pPr>
+    </w:p>
+    <w:p>
+      <w:pPr>
+        <w:pStyle w:val="ListParagraph"/>
+        <w:numPr>
+          <w:ilvl w:val="0"/>
+          <w:numId w:val="8"/>
+        </w:numPr>
+      </w:pPr>
+      <w:r>
+        <w:rPr>
+          <w:rStyle w:val="jlqj4b"/>
+          <w:sz w:val="24"/>
+          <w:lang w:val="en"/>
+        </w:rPr>
+        <w:t xml:space="preserve">It is </w:t>
+      </w:r>
+      <w:r>
+        <w:t xml:space="preserve"> an architectural style for an application program interface (API) that uses HTTP requests to access</w:t>
+      </w:r>
+    </w:p>
+    <w:p>
+      <w:pPr>
+        <w:pStyle w:val="ListParagraph"/>
+        <w:numPr>
+          <w:ilvl w:val="0"/>
+          <w:numId w:val="8"/>
+        </w:numPr>
+      </w:pPr>
+      <w:r>
+        <w:rPr>
+          <w:rStyle w:val="Strong"/>
+        </w:rPr>
+        <w:t>API</w:t>
+      </w:r>
+      <w:r>
+        <w:t xml:space="preserve"> is an application programming interface. It is a set of rules that allow programs to talk to each other. The developer creates the API on the server and allows the client to talk to it</w:t>
+      </w:r>
+    </w:p>
+    <w:p>
+      <w:pPr>
+        <w:pStyle w:val="ListParagraph"/>
+        <w:numPr>
+          <w:ilvl w:val="0"/>
+          <w:numId w:val="8"/>
+        </w:numPr>
+      </w:pPr>
+      <w:r>
+        <w:rPr>
+          <w:rStyle w:val="Strong"/>
+        </w:rPr>
+        <w:t>REST</w:t>
+      </w:r>
+      <w:r>
+        <w:t xml:space="preserve"> determines how the API looks like. It stands for “Representational State Transfer”. It is a set of rules that developers follow when they create their API. One of these rules states that you should be able to get a piece of data (called a resource) when you link to a specific URL</w:t>
+      </w:r>
+    </w:p>
+    <w:p>
+      <w:pPr>
+        <w:pStyle w:val="ListParagraph"/>
+        <w:numPr>
+          <w:ilvl w:val="0"/>
+          <w:numId w:val="8"/>
+        </w:numPr>
+        <w:spacing w:before="100" w:beforeAutospacing="1" w:after="100" w:afterAutospacing="1" w:line="240" w:lineRule="auto"/>
+        <w:rPr>
+          <w:rFonts w:ascii="Times New Roman" w:eastAsia="Times New Roman" w:hAnsi="Times New Roman" w:cs="Times New Roman"/>
+          <w:sz w:val="24"/>
+          <w:szCs w:val="24"/>
+        </w:rPr>
+      </w:pPr>
+      <w:r>
+        <w:rPr>
+          <w:rFonts w:ascii="Times New Roman" w:eastAsia="Times New Roman" w:hAnsi="Times New Roman" w:cs="Times New Roman"/>
+          <w:sz w:val="24"/>
+          <w:szCs w:val="24"/>
+        </w:rPr>
+        <w:t>A r</w:t>
+      </w:r>
+      <w:r>
+        <w:rPr>
+          <w:rFonts w:ascii="Times New Roman" w:eastAsia="Times New Roman" w:hAnsi="Times New Roman" w:cs="Times New Roman"/>
+          <w:sz w:val="24"/>
+          <w:szCs w:val="24"/>
+        </w:rPr>
+        <w:t>equest is made up of four things:</w:t>
+      </w:r>
+      <w:r>
+        <w:rPr>
+          <w:rFonts w:ascii="Times New Roman" w:eastAsia="Times New Roman" w:hAnsi="Times New Roman" w:cs="Times New Roman"/>
+          <w:sz w:val="24"/>
+          <w:szCs w:val="24"/>
+        </w:rPr>
+        <w:br/>
+      </w:r>
+    </w:p>
+    <w:p>
+      <w:pPr>
+        <w:pStyle w:val="ListParagraph"/>
+        <w:numPr>
+          <w:ilvl w:val="1"/>
+          <w:numId w:val="10"/>
+        </w:numPr>
+        <w:spacing w:before="100" w:beforeAutospacing="1" w:after="100" w:afterAutospacing="1" w:line="240" w:lineRule="auto"/>
+        <w:rPr>
+          <w:rFonts w:ascii="Times New Roman" w:eastAsia="Times New Roman" w:hAnsi="Times New Roman" w:cs="Times New Roman"/>
+          <w:sz w:val="24"/>
+          <w:szCs w:val="24"/>
+        </w:rPr>
+      </w:pPr>
+      <w:r>
+        <w:rPr>
+          <w:rFonts w:ascii="Times New Roman" w:eastAsia="Times New Roman" w:hAnsi="Times New Roman" w:cs="Times New Roman"/>
+          <w:sz w:val="24"/>
+          <w:szCs w:val="24"/>
+        </w:rPr>
+        <w:t>The endpoint</w:t>
+      </w:r>
+      <w:r>
+        <w:rPr>
+          <w:rFonts w:ascii="Times New Roman" w:eastAsia="Times New Roman" w:hAnsi="Times New Roman" w:cs="Times New Roman"/>
+          <w:sz w:val="24"/>
+          <w:szCs w:val="24"/>
+        </w:rPr>
+        <w:br/>
+      </w:r>
+    </w:p>
+    <w:p>
+      <w:pPr>
+        <w:pStyle w:val="ListParagraph"/>
+        <w:spacing w:before="100" w:beforeAutospacing="1" w:after="100" w:afterAutospacing="1" w:line="240" w:lineRule="auto"/>
+        <w:ind w:left="1440"/>
+        <w:rPr>
+          <w:rFonts w:ascii="Times New Roman" w:eastAsia="Times New Roman" w:hAnsi="Times New Roman" w:cs="Times New Roman"/>
+          <w:sz w:val="24"/>
+          <w:szCs w:val="24"/>
+        </w:rPr>
+      </w:pPr>
+      <w:r>
+        <w:rPr>
+          <w:rFonts w:ascii="Times New Roman" w:eastAsia="Times New Roman" w:hAnsi="Times New Roman" w:cs="Times New Roman"/>
+          <w:sz w:val="24"/>
+          <w:szCs w:val="24"/>
+        </w:rPr>
+        <w:t xml:space="preserve">- </w:t>
+      </w:r>
+      <w:r>
+        <w:rPr>
+          <w:rFonts w:ascii="Times New Roman" w:eastAsia="Times New Roman" w:hAnsi="Times New Roman" w:cs="Times New Roman"/>
+          <w:sz w:val="24"/>
+          <w:szCs w:val="24"/>
+        </w:rPr>
+        <w:t xml:space="preserve">The </w:t>
+      </w:r>
+      <w:r>
+        <w:rPr>
+          <w:rFonts w:ascii="Times New Roman" w:eastAsia="Times New Roman" w:hAnsi="Times New Roman" w:cs="Times New Roman"/>
+          <w:bCs/>
+          <w:sz w:val="24"/>
+          <w:szCs w:val="24"/>
+        </w:rPr>
+        <w:t>root-endpoint</w:t>
+      </w:r>
+      <w:r>
+        <w:rPr>
+          <w:rFonts w:ascii="Times New Roman" w:eastAsia="Times New Roman" w:hAnsi="Times New Roman" w:cs="Times New Roman"/>
+          <w:sz w:val="24"/>
+          <w:szCs w:val="24"/>
+        </w:rPr>
+        <w:t xml:space="preserve"> is the starting point of the API you’re</w:t>
+      </w:r>
+      <w:r>
+        <w:t xml:space="preserve"> requesting from</w:t>
+      </w:r>
+      <w:r>
+        <w:t>. For example:</w:t>
+      </w:r>
+      <w:r>
+        <w:t xml:space="preserve"> It is </w:t>
+      </w:r>
+      <w:r>
+        <w:rPr>
+          <w:rFonts w:ascii="Times New Roman" w:eastAsia="Times New Roman" w:hAnsi="Times New Roman" w:cs="Times New Roman"/>
+          <w:sz w:val="24"/>
+          <w:szCs w:val="24"/>
+        </w:rPr>
+        <w:t>the starting point of</w:t>
+      </w:r>
+      <w:r>
+        <w:rPr>
+          <w:rFonts w:ascii="Times New Roman" w:eastAsia="Times New Roman" w:hAnsi="Times New Roman" w:cs="Times New Roman"/>
+          <w:sz w:val="24"/>
+          <w:szCs w:val="24"/>
+        </w:rPr>
+        <w:t xml:space="preserve"> the API local server</w:t>
+      </w:r>
+      <w:r>
+        <w:rPr>
+          <w:rFonts w:ascii="Times New Roman" w:eastAsia="Times New Roman" w:hAnsi="Times New Roman" w:cs="Times New Roman"/>
+          <w:sz w:val="24"/>
+          <w:szCs w:val="24"/>
+        </w:rPr>
+        <w:br/>
+      </w:r>
+    </w:p>
+    <w:p>
+      <w:pPr>
+        <w:pStyle w:val="ListParagraph"/>
+        <w:numPr>
+          <w:ilvl w:val="1"/>
+          <w:numId w:val="10"/>
+        </w:numPr>
+        <w:spacing w:before="100" w:beforeAutospacing="1" w:after="100" w:afterAutospacing="1" w:line="240" w:lineRule="auto"/>
+        <w:rPr>
+          <w:rFonts w:ascii="Times New Roman" w:eastAsia="Times New Roman" w:hAnsi="Times New Roman" w:cs="Times New Roman"/>
+          <w:sz w:val="24"/>
+          <w:szCs w:val="24"/>
+        </w:rPr>
+      </w:pPr>
+      <w:r>
+        <w:rPr>
+          <w:rFonts w:ascii="Times New Roman" w:eastAsia="Times New Roman" w:hAnsi="Times New Roman" w:cs="Times New Roman"/>
+          <w:sz w:val="24"/>
+          <w:szCs w:val="24"/>
+        </w:rPr>
+        <w:t>The method</w:t>
+      </w:r>
+      <w:r>
+        <w:rPr>
+          <w:rFonts w:ascii="Times New Roman" w:eastAsia="Times New Roman" w:hAnsi="Times New Roman" w:cs="Times New Roman"/>
+          <w:sz w:val="24"/>
+          <w:szCs w:val="24"/>
+        </w:rPr>
+        <w:br/>
+      </w:r>
+    </w:p>
+    <w:p>
+      <w:pPr>
+        <w:pStyle w:val="ListParagraph"/>
+        <w:spacing w:before="100" w:beforeAutospacing="1" w:after="100" w:afterAutospacing="1" w:line="240" w:lineRule="auto"/>
+        <w:ind w:left="1440"/>
+      </w:pPr>
+      <w:r>
+        <w:rPr>
+          <w:rFonts w:ascii="Times New Roman" w:eastAsia="Times New Roman" w:hAnsi="Times New Roman" w:cs="Times New Roman"/>
+          <w:sz w:val="24"/>
+          <w:szCs w:val="24"/>
+        </w:rPr>
+        <w:t xml:space="preserve">- </w:t>
+      </w:r>
+      <w:r>
+        <w:rPr>
+          <w:rFonts w:ascii="Times New Roman" w:eastAsia="Times New Roman" w:hAnsi="Times New Roman" w:cs="Times New Roman"/>
+          <w:sz w:val="24"/>
+          <w:szCs w:val="24"/>
+        </w:rPr>
+        <w:t>The method is the type of request you send to the server</w:t>
+      </w:r>
+      <w:r>
+        <w:rPr>
+          <w:rFonts w:ascii="Times New Roman" w:eastAsia="Times New Roman" w:hAnsi="Times New Roman" w:cs="Times New Roman"/>
+          <w:sz w:val="24"/>
+          <w:szCs w:val="24"/>
+        </w:rPr>
+        <w:t>.</w:t>
+      </w:r>
+      <w:r>
+        <w:rPr>
+          <w:rFonts w:ascii="Times New Roman" w:eastAsia="Times New Roman" w:hAnsi="Times New Roman" w:cs="Times New Roman"/>
+          <w:sz w:val="24"/>
+          <w:szCs w:val="24"/>
+        </w:rPr>
+        <w:br/>
+      </w:r>
+    </w:p>
+    <w:p>
+      <w:pPr>
+        <w:pStyle w:val="ListParagraph"/>
+        <w:spacing w:before="100" w:beforeAutospacing="1" w:after="100" w:afterAutospacing="1" w:line="240" w:lineRule="auto"/>
+        <w:ind w:left="1440"/>
+        <w:rPr>
+          <w:rFonts w:ascii="Times New Roman" w:eastAsia="Times New Roman" w:hAnsi="Times New Roman" w:cs="Times New Roman"/>
+          <w:sz w:val="24"/>
+          <w:szCs w:val="24"/>
+        </w:rPr>
+      </w:pPr>
+      <w:r>
+        <w:rPr>
+          <w:rFonts w:ascii="Times New Roman" w:eastAsia="Times New Roman" w:hAnsi="Times New Roman" w:cs="Times New Roman"/>
+          <w:sz w:val="24"/>
+          <w:szCs w:val="24"/>
+        </w:rPr>
+        <w:t>- It always has the main methods which are GET</w:t>
+      </w:r>
+      <w:r>
+        <w:rPr>
+          <w:rFonts w:ascii="Times New Roman" w:eastAsia="Times New Roman" w:hAnsi="Times New Roman" w:cs="Times New Roman"/>
+          <w:sz w:val="24"/>
+          <w:szCs w:val="24"/>
+        </w:rPr>
+        <w:t xml:space="preserve"> (</w:t>
+      </w:r>
+      <w:r>
+        <w:rPr>
+          <w:rFonts w:ascii="Times New Roman" w:eastAsia="Times New Roman" w:hAnsi="Times New Roman" w:cs="Times New Roman"/>
+          <w:sz w:val="24"/>
+          <w:szCs w:val="24"/>
+        </w:rPr>
+        <w:t>the server looks for the data you requested and sends it back to you</w:t>
+      </w:r>
+      <w:r>
+        <w:rPr>
+          <w:rFonts w:ascii="Times New Roman" w:eastAsia="Times New Roman" w:hAnsi="Times New Roman" w:cs="Times New Roman"/>
+          <w:sz w:val="24"/>
+          <w:szCs w:val="24"/>
+        </w:rPr>
+        <w:t>)</w:t>
+      </w:r>
+      <w:r>
+        <w:rPr>
+          <w:rFonts w:ascii="Times New Roman" w:eastAsia="Times New Roman" w:hAnsi="Times New Roman" w:cs="Times New Roman"/>
+          <w:sz w:val="24"/>
+          <w:szCs w:val="24"/>
+        </w:rPr>
+        <w:t>, POST</w:t>
+      </w:r>
+      <w:r>
+        <w:rPr>
+          <w:rFonts w:ascii="Times New Roman" w:eastAsia="Times New Roman" w:hAnsi="Times New Roman" w:cs="Times New Roman"/>
+          <w:sz w:val="24"/>
+          <w:szCs w:val="24"/>
+        </w:rPr>
+        <w:t xml:space="preserve"> (</w:t>
+      </w:r>
+      <w:r>
+        <w:rPr>
+          <w:rFonts w:ascii="Times New Roman" w:eastAsia="Times New Roman" w:hAnsi="Times New Roman" w:cs="Times New Roman"/>
+          <w:sz w:val="24"/>
+          <w:szCs w:val="24"/>
+        </w:rPr>
+        <w:t>the server creates a new entry in the database and tells you whether the creation is successful</w:t>
+      </w:r>
+      <w:r>
+        <w:rPr>
+          <w:rFonts w:ascii="Times New Roman" w:eastAsia="Times New Roman" w:hAnsi="Times New Roman" w:cs="Times New Roman"/>
+          <w:sz w:val="24"/>
+          <w:szCs w:val="24"/>
+        </w:rPr>
+        <w:t>)</w:t>
+      </w:r>
+      <w:r>
+        <w:rPr>
+          <w:rFonts w:ascii="Times New Roman" w:eastAsia="Times New Roman" w:hAnsi="Times New Roman" w:cs="Times New Roman"/>
+          <w:sz w:val="24"/>
+          <w:szCs w:val="24"/>
+        </w:rPr>
+        <w:t>, PUT</w:t>
+      </w:r>
+      <w:r>
+        <w:rPr>
+          <w:rFonts w:ascii="Times New Roman" w:eastAsia="Times New Roman" w:hAnsi="Times New Roman" w:cs="Times New Roman"/>
+          <w:sz w:val="24"/>
+          <w:szCs w:val="24"/>
+        </w:rPr>
+        <w:t>/PATCH (</w:t>
+      </w:r>
+      <w:r>
+        <w:rPr>
+          <w:rFonts w:ascii="Times New Roman" w:eastAsia="Times New Roman" w:hAnsi="Times New Roman" w:cs="Times New Roman"/>
+          <w:sz w:val="24"/>
+          <w:szCs w:val="24"/>
+        </w:rPr>
+        <w:t>the server updates an entry in the database and tells you whether the update is successful</w:t>
+      </w:r>
+      <w:r>
+        <w:rPr>
+          <w:rFonts w:ascii="Times New Roman" w:eastAsia="Times New Roman" w:hAnsi="Times New Roman" w:cs="Times New Roman"/>
+          <w:sz w:val="24"/>
+          <w:szCs w:val="24"/>
+        </w:rPr>
+        <w:t>)</w:t>
+      </w:r>
+      <w:r>
+        <w:rPr>
+          <w:rFonts w:ascii="Times New Roman" w:eastAsia="Times New Roman" w:hAnsi="Times New Roman" w:cs="Times New Roman"/>
+          <w:sz w:val="24"/>
+          <w:szCs w:val="24"/>
+        </w:rPr>
+        <w:t xml:space="preserve">, DELETE </w:t>
+      </w:r>
+      <w:r>
+        <w:rPr>
+          <w:rFonts w:ascii="Times New Roman" w:eastAsia="Times New Roman" w:hAnsi="Times New Roman" w:cs="Times New Roman"/>
+          <w:sz w:val="24"/>
+          <w:szCs w:val="24"/>
+        </w:rPr>
+        <w:t>(</w:t>
+      </w:r>
+      <w:r>
+        <w:rPr>
+          <w:rFonts w:ascii="Times New Roman" w:eastAsia="Times New Roman" w:hAnsi="Times New Roman" w:cs="Times New Roman"/>
+          <w:sz w:val="24"/>
+          <w:szCs w:val="24"/>
+        </w:rPr>
+        <w:t>the server deletes an entry in the database and tells you whether the deletion is successful</w:t>
+      </w:r>
+      <w:r>
+        <w:rPr>
+          <w:rFonts w:ascii="Times New Roman" w:eastAsia="Times New Roman" w:hAnsi="Times New Roman" w:cs="Times New Roman"/>
+          <w:sz w:val="24"/>
+          <w:szCs w:val="24"/>
+        </w:rPr>
+        <w:t xml:space="preserve">) </w:t>
+      </w:r>
+      <w:r>
+        <w:rPr>
+          <w:rFonts w:ascii="Times New Roman" w:eastAsia="Times New Roman" w:hAnsi="Times New Roman" w:cs="Times New Roman"/>
+          <w:sz w:val="24"/>
+          <w:szCs w:val="24"/>
+        </w:rPr>
+        <w:t xml:space="preserve">to implement communication </w:t>
+      </w:r>
+      <w:r>
+        <w:rPr>
+          <w:rFonts w:ascii="Times New Roman" w:eastAsia="Times New Roman" w:hAnsi="Times New Roman" w:cs="Times New Roman"/>
+          <w:sz w:val="24"/>
+          <w:szCs w:val="24"/>
+        </w:rPr>
+        <w:t>with client</w:t>
+      </w:r>
+      <w:r>
+        <w:rPr>
+          <w:rFonts w:ascii="Times New Roman" w:eastAsia="Times New Roman" w:hAnsi="Times New Roman" w:cs="Times New Roman"/>
+          <w:sz w:val="24"/>
+          <w:szCs w:val="24"/>
+        </w:rPr>
+        <w:t xml:space="preserve"> for transfer data</w:t>
+      </w:r>
+      <w:r>
+        <w:rPr>
+          <w:rFonts w:ascii="Times New Roman" w:eastAsia="Times New Roman" w:hAnsi="Times New Roman" w:cs="Times New Roman"/>
+          <w:sz w:val="24"/>
+          <w:szCs w:val="24"/>
+        </w:rPr>
+        <w:br/>
+      </w:r>
+    </w:p>
+    <w:p>
+      <w:pPr>
+        <w:pStyle w:val="ListParagraph"/>
+        <w:numPr>
+          <w:ilvl w:val="1"/>
+          <w:numId w:val="10"/>
+        </w:numPr>
+        <w:spacing w:before="100" w:beforeAutospacing="1" w:after="100" w:afterAutospacing="1" w:line="240" w:lineRule="auto"/>
+        <w:rPr>
+          <w:rFonts w:ascii="Times New Roman" w:eastAsia="Times New Roman" w:hAnsi="Times New Roman" w:cs="Times New Roman"/>
+          <w:sz w:val="24"/>
+          <w:szCs w:val="24"/>
+        </w:rPr>
+      </w:pPr>
+      <w:r>
+        <w:rPr>
+          <w:rFonts w:ascii="Times New Roman" w:eastAsia="Times New Roman" w:hAnsi="Times New Roman" w:cs="Times New Roman"/>
+          <w:sz w:val="24"/>
+          <w:szCs w:val="24"/>
+        </w:rPr>
+        <w:t>The headers</w:t>
+      </w:r>
+      <w:r>
+        <w:rPr>
+          <w:rFonts w:ascii="Times New Roman" w:eastAsia="Times New Roman" w:hAnsi="Times New Roman" w:cs="Times New Roman"/>
+          <w:sz w:val="24"/>
+          <w:szCs w:val="24"/>
+        </w:rPr>
+        <w:br/>
+      </w:r>
+      <w:r>
+        <w:rPr>
+          <w:rFonts w:ascii="Times New Roman" w:eastAsia="Times New Roman" w:hAnsi="Times New Roman" w:cs="Times New Roman"/>
+          <w:sz w:val="24"/>
+          <w:szCs w:val="24"/>
+        </w:rPr>
+        <w:br/>
+        <w:t xml:space="preserve">- </w:t>
+      </w:r>
+      <w:r>
+        <w:rPr>
+          <w:rFonts w:ascii="Times New Roman" w:eastAsia="Times New Roman" w:hAnsi="Times New Roman" w:cs="Times New Roman"/>
+          <w:sz w:val="24"/>
+          <w:szCs w:val="24"/>
+        </w:rPr>
+        <w:t>Headers are used to provide information to both the client and server. It can be used for many purposes, such as authentication and providing information about the body content</w:t>
+      </w:r>
+      <w:r>
+        <w:rPr>
+          <w:rFonts w:ascii="Times New Roman" w:eastAsia="Times New Roman" w:hAnsi="Times New Roman" w:cs="Times New Roman"/>
+          <w:sz w:val="24"/>
+          <w:szCs w:val="24"/>
+        </w:rPr>
+        <w:t>.</w:t>
+      </w:r>
+    </w:p>
+    <w:p>
+      <w:pPr>
+        <w:pStyle w:val="ListParagraph"/>
+        <w:spacing w:before="100" w:beforeAutospacing="1" w:after="100" w:afterAutospacing="1" w:line="240" w:lineRule="auto"/>
+        <w:ind w:left="1440"/>
+        <w:rPr>
+          <w:rFonts w:ascii="Times New Roman" w:eastAsia="Times New Roman" w:hAnsi="Times New Roman" w:cs="Times New Roman"/>
+          <w:sz w:val="24"/>
+          <w:szCs w:val="24"/>
+        </w:rPr>
+      </w:pPr>
+    </w:p>
+    <w:p>
+      <w:pPr>
+        <w:pStyle w:val="ListParagraph"/>
+        <w:numPr>
+          <w:ilvl w:val="1"/>
+          <w:numId w:val="10"/>
+        </w:numPr>
+        <w:spacing w:before="100" w:beforeAutospacing="1" w:after="100" w:afterAutospacing="1" w:line="240" w:lineRule="auto"/>
+        <w:rPr>
+          <w:rFonts w:ascii="Times New Roman" w:eastAsia="Times New Roman" w:hAnsi="Times New Roman" w:cs="Times New Roman"/>
+          <w:sz w:val="24"/>
+          <w:szCs w:val="24"/>
+        </w:rPr>
+      </w:pPr>
+      <w:r>
+        <w:rPr>
+          <w:rFonts w:ascii="Times New Roman" w:eastAsia="Times New Roman" w:hAnsi="Times New Roman" w:cs="Times New Roman"/>
+          <w:sz w:val="24"/>
+          <w:szCs w:val="24"/>
+        </w:rPr>
+        <w:t>The data (or body</w:t>
+      </w:r>
+      <w:proofErr w:type="gramStart"/>
+      <w:r>
+        <w:rPr>
+          <w:rFonts w:ascii="Times New Roman" w:eastAsia="Times New Roman" w:hAnsi="Times New Roman" w:cs="Times New Roman"/>
+          <w:sz w:val="24"/>
+          <w:szCs w:val="24"/>
+        </w:rPr>
+        <w:t>)</w:t>
+      </w:r>
+      <w:proofErr w:type="gramEnd"/>
+      <w:r>
+        <w:rPr>
+          <w:rFonts w:ascii="Times New Roman" w:eastAsia="Times New Roman" w:hAnsi="Times New Roman" w:cs="Times New Roman"/>
+          <w:sz w:val="24"/>
+          <w:szCs w:val="24"/>
+        </w:rPr>
+        <w:br/>
+      </w:r>
+      <w:r>
+        <w:rPr>
+          <w:rFonts w:ascii="Times New Roman" w:eastAsia="Times New Roman" w:hAnsi="Times New Roman" w:cs="Times New Roman"/>
+          <w:sz w:val="24"/>
+          <w:szCs w:val="24"/>
+        </w:rPr>
+        <w:br/>
+        <w:t xml:space="preserve">- </w:t>
+      </w:r>
+      <w:r>
+        <w:rPr>
+          <w:rFonts w:ascii="Times New Roman" w:eastAsia="Times New Roman" w:hAnsi="Times New Roman" w:cs="Times New Roman"/>
+          <w:sz w:val="24"/>
+          <w:szCs w:val="24"/>
+        </w:rPr>
+        <w:t xml:space="preserve">The data (sometimes called “body” or “message”) contains information you </w:t>
+      </w:r>
+      <w:r>
+        <w:rPr>
+          <w:rFonts w:ascii="Times New Roman" w:eastAsia="Times New Roman" w:hAnsi="Times New Roman" w:cs="Times New Roman"/>
+          <w:sz w:val="24"/>
+          <w:szCs w:val="24"/>
+        </w:rPr>
+        <w:lastRenderedPageBreak/>
+        <w:t>want to be sent to the server. This option is only used with POST, PUT, PATCH or DELETE requests.</w:t>
+      </w:r>
+    </w:p>
+    <w:p>
+      <w:pPr>
+        <w:pStyle w:val="ListParagraph"/>
+        <w:spacing w:before="100" w:beforeAutospacing="1" w:after="100" w:afterAutospacing="1" w:line="240" w:lineRule="auto"/>
+        <w:ind w:left="1440"/>
+        <w:rPr>
+          <w:rStyle w:val="jlqj4b"/>
+          <w:rFonts w:ascii="Times New Roman" w:eastAsia="Times New Roman" w:hAnsi="Times New Roman" w:cs="Times New Roman"/>
+          <w:sz w:val="24"/>
+          <w:szCs w:val="24"/>
+        </w:rPr>
+      </w:pPr>
+    </w:p>
+    <w:p>
+      <w:pPr>
+        <w:pStyle w:val="ListParagraph"/>
         <w:numPr>
           <w:ilvl w:val="0"/>
           <w:numId w:val="4"/>
@@ -126,6 +724,103 @@
         </w:rPr>
         <w:t xml:space="preserve">What is a SOAP service? </w:t>
       </w:r>
+      <w:r>
+        <w:rPr>
+          <w:rStyle w:val="jlqj4b"/>
+          <w:sz w:val="24"/>
+          <w:lang w:val="en"/>
+        </w:rPr>
+        <w:br/>
+      </w:r>
+    </w:p>
+    <w:p>
+      <w:pPr>
+        <w:pStyle w:val="ListParagraph"/>
+        <w:numPr>
+          <w:ilvl w:val="0"/>
+          <w:numId w:val="12"/>
+        </w:numPr>
+        <w:rPr>
+          <w:rStyle w:val="hgkelc"/>
+          <w:sz w:val="24"/>
+          <w:lang w:val="en"/>
+        </w:rPr>
+      </w:pPr>
+      <w:r>
+        <w:rPr>
+          <w:rStyle w:val="hgkelc"/>
+        </w:rPr>
+        <w:t xml:space="preserve">It is </w:t>
+      </w:r>
+      <w:r>
+        <w:rPr>
+          <w:rStyle w:val="hgkelc"/>
+        </w:rPr>
+        <w:t xml:space="preserve">a messaging protocol specification for exchanging structured information in the implementation of </w:t>
+      </w:r>
+      <w:r>
+        <w:rPr>
+          <w:rStyle w:val="hgkelc"/>
+          <w:bCs/>
+        </w:rPr>
+        <w:t>web services</w:t>
+      </w:r>
+      <w:r>
+        <w:rPr>
+          <w:rStyle w:val="hgkelc"/>
+        </w:rPr>
+        <w:t xml:space="preserve"> in computer networks. Its purpose is to provide extensibility, neutrality, verbosity and independence.</w:t>
+      </w:r>
+    </w:p>
+    <w:p>
+      <w:pPr>
+        <w:pStyle w:val="ListParagraph"/>
+        <w:numPr>
+          <w:ilvl w:val="0"/>
+          <w:numId w:val="12"/>
+        </w:numPr>
+        <w:rPr>
+          <w:rStyle w:val="jlqj4b"/>
+          <w:sz w:val="24"/>
+          <w:lang w:val="en"/>
+        </w:rPr>
+      </w:pPr>
+      <w:r>
+        <w:rPr>
+          <w:rStyle w:val="hgkelc"/>
+        </w:rPr>
+        <w:t xml:space="preserve">The main format </w:t>
+      </w:r>
+      <w:r>
+        <w:rPr>
+          <w:rStyle w:val="hgkelc"/>
+        </w:rPr>
+        <w:t>for exchanging structured information</w:t>
+      </w:r>
+      <w:r>
+        <w:rPr>
+          <w:rStyle w:val="hgkelc"/>
+        </w:rPr>
+        <w:t xml:space="preserve"> is XML (</w:t>
+      </w:r>
+      <w:r>
+        <w:rPr>
+          <w:rStyle w:val="hgkelc"/>
+        </w:rPr>
+        <w:t>Extensible Markup Language</w:t>
+      </w:r>
+      <w:r>
+        <w:rPr>
+          <w:rStyle w:val="hgkelc"/>
+        </w:rPr>
+        <w:t>)</w:t>
+      </w:r>
+      <w:r>
+        <w:rPr>
+          <w:rStyle w:val="hgkelc"/>
+        </w:rPr>
+        <w:br/>
+      </w:r>
     </w:p>
     <w:p>
       <w:pPr>
@@ -152,6 +847,155 @@
     <w:p>
       <w:pPr>
         <w:pStyle w:val="ListParagraph"/>
+        <w:rPr>
+          <w:rStyle w:val="jlqj4b"/>
+          <w:sz w:val="24"/>
+          <w:lang w:val="en"/>
+        </w:rPr>
+      </w:pPr>
+    </w:p>
+    <w:p>
+      <w:pPr>
+        <w:pStyle w:val="ListParagraph"/>
+        <w:numPr>
+          <w:ilvl w:val="0"/>
+          <w:numId w:val="13"/>
+        </w:numPr>
+        <w:rPr>
+          <w:rStyle w:val="jlqj4b"/>
+          <w:sz w:val="24"/>
+          <w:lang w:val="en"/>
+        </w:rPr>
+      </w:pPr>
+      <w:r>
+        <w:rPr>
+          <w:rStyle w:val="jlqj4b"/>
+          <w:sz w:val="24"/>
+          <w:lang w:val="en"/>
+        </w:rPr>
+        <w:t xml:space="preserve">It </w:t>
+      </w:r>
+      <w:r>
+        <w:rPr>
+          <w:rStyle w:val="jlqj4b"/>
+          <w:sz w:val="24"/>
+          <w:lang w:val="en"/>
+        </w:rPr>
+        <w:t>is a type of database. It uses a structure that allows us to identify and access data in relation to another piece of data in the database. Often, data in a relational database is organized into tables</w:t>
+      </w:r>
+      <w:r>
+        <w:rPr>
+          <w:rStyle w:val="jlqj4b"/>
+          <w:sz w:val="24"/>
+          <w:lang w:val="en"/>
+        </w:rPr>
+        <w:br/>
+      </w:r>
+    </w:p>
+    <w:p>
+      <w:pPr>
+        <w:pStyle w:val="ListParagraph"/>
+        <w:numPr>
+          <w:ilvl w:val="0"/>
+          <w:numId w:val="13"/>
+        </w:numPr>
+        <w:rPr>
+          <w:rStyle w:val="jlqj4b"/>
+          <w:sz w:val="24"/>
+          <w:lang w:val="en"/>
+        </w:rPr>
+      </w:pPr>
+      <w:r>
+        <w:rPr>
+          <w:rStyle w:val="jlqj4b"/>
+          <w:sz w:val="24"/>
+          <w:lang w:val="en"/>
+        </w:rPr>
+        <w:t>Tables can have hundreds, thousands, sometimes even millions of rows of data. These rows are often called records.</w:t>
+      </w:r>
+      <w:r>
+        <w:rPr>
+          <w:rStyle w:val="jlqj4b"/>
+          <w:sz w:val="24"/>
+          <w:lang w:val="en"/>
+        </w:rPr>
+        <w:br/>
+      </w:r>
+    </w:p>
+    <w:p>
+      <w:pPr>
+        <w:pStyle w:val="ListParagraph"/>
+        <w:numPr>
+          <w:ilvl w:val="0"/>
+          <w:numId w:val="13"/>
+        </w:numPr>
+        <w:rPr>
+          <w:rStyle w:val="jlqj4b"/>
+          <w:sz w:val="24"/>
+          <w:lang w:val="en"/>
+        </w:rPr>
+      </w:pPr>
+      <w:r>
+        <w:rPr>
+          <w:rStyle w:val="jlqj4b"/>
+          <w:sz w:val="24"/>
+          <w:lang w:val="en"/>
+        </w:rPr>
+        <w:t>Tables can also have many columns of data. Columns are labeled with a descriptive name (say, age for example) and have a specific data type</w:t>
+      </w:r>
+    </w:p>
+    <w:p>
+      <w:pPr>
+        <w:pStyle w:val="ListParagraph"/>
+        <w:ind w:left="1440"/>
+        <w:rPr>
+          <w:rStyle w:val="jlqj4b"/>
+          <w:sz w:val="24"/>
+          <w:lang w:val="en"/>
+        </w:rPr>
+      </w:pPr>
+    </w:p>
+    <w:p>
+      <w:pPr>
+        <w:pStyle w:val="ListParagraph"/>
+        <w:numPr>
+          <w:ilvl w:val="0"/>
+          <w:numId w:val="13"/>
+        </w:numPr>
+        <w:rPr>
+          <w:rStyle w:val="jlqj4b"/>
+          <w:sz w:val="24"/>
+          <w:lang w:val="en"/>
+        </w:rPr>
+      </w:pPr>
+      <w:r>
+        <w:rPr>
+          <w:rStyle w:val="jlqj4b"/>
+          <w:sz w:val="24"/>
+          <w:lang w:val="en"/>
+        </w:rPr>
+        <w:t>C</w:t>
+      </w:r>
+      <w:r>
+        <w:rPr>
+          <w:rStyle w:val="jlqj4b"/>
+          <w:sz w:val="24"/>
+          <w:lang w:val="en"/>
+        </w:rPr>
+        <w:t>olumns store string data types, whereas age stores integer data types. The set of columns and data types make up the schema of this table.</w:t>
+      </w:r>
+      <w:r>
+        <w:rPr>
+          <w:rStyle w:val="jlqj4b"/>
+          <w:sz w:val="24"/>
+          <w:lang w:val="en"/>
+        </w:rPr>
+        <w:br/>
+      </w:r>
+    </w:p>
+    <w:p>
+      <w:pPr>
+        <w:pStyle w:val="ListParagraph"/>
         <w:numPr>
           <w:ilvl w:val="0"/>
           <w:numId w:val="4"/>
@@ -174,6 +1018,208 @@
     <w:p>
       <w:pPr>
         <w:pStyle w:val="ListParagraph"/>
+        <w:rPr>
+          <w:rStyle w:val="jlqj4b"/>
+          <w:sz w:val="24"/>
+          <w:lang w:val="en"/>
+        </w:rPr>
+      </w:pPr>
+    </w:p>
+    <w:p>
+      <w:pPr>
+        <w:pStyle w:val="ListParagraph"/>
+        <w:numPr>
+          <w:ilvl w:val="0"/>
+          <w:numId w:val="14"/>
+        </w:numPr>
+        <w:rPr>
+          <w:rStyle w:val="jlqj4b"/>
+          <w:sz w:val="24"/>
+          <w:lang w:val="en"/>
+        </w:rPr>
+      </w:pPr>
+      <w:r>
+        <w:rPr>
+          <w:rStyle w:val="jlqj4b"/>
+          <w:sz w:val="24"/>
+          <w:lang w:val="en"/>
+        </w:rPr>
+        <w:t>It is non tabular, and store data differently than relational tables. NoSQL databases come in a variety of types based on their data model. The main types are document, key-value, wide-column, and graph. They provide flexible schemas and scale easily with large amounts of data and high user loads.</w:t>
+      </w:r>
+    </w:p>
+    <w:p>
+      <w:pPr>
+        <w:pStyle w:val="ListParagraph"/>
+        <w:ind w:left="1440"/>
+        <w:rPr>
+          <w:rStyle w:val="jlqj4b"/>
+          <w:sz w:val="24"/>
+          <w:lang w:val="en"/>
+        </w:rPr>
+      </w:pPr>
+    </w:p>
+    <w:p>
+      <w:pPr>
+        <w:pStyle w:val="ListParagraph"/>
+        <w:numPr>
+          <w:ilvl w:val="0"/>
+          <w:numId w:val="14"/>
+        </w:numPr>
+        <w:rPr>
+          <w:rStyle w:val="jlqj4b"/>
+          <w:lang w:val="en"/>
+        </w:rPr>
+      </w:pPr>
+      <w:r>
+        <w:rPr>
+          <w:rStyle w:val="jlqj4b"/>
+          <w:sz w:val="24"/>
+          <w:lang w:val="en"/>
+        </w:rPr>
+        <w:t>NoSQL databases are databases that store data in a format other than relational tables</w:t>
+      </w:r>
+    </w:p>
+    <w:p>
+      <w:pPr>
+        <w:pStyle w:val="ListParagraph"/>
+        <w:ind w:left="1440"/>
+        <w:rPr>
+          <w:rStyle w:val="jlqj4b"/>
+          <w:sz w:val="24"/>
+          <w:lang w:val="en"/>
+        </w:rPr>
+      </w:pPr>
+    </w:p>
+    <w:p>
+      <w:pPr>
+        <w:pStyle w:val="NormalWeb"/>
+        <w:numPr>
+          <w:ilvl w:val="0"/>
+          <w:numId w:val="14"/>
+        </w:numPr>
+        <w:rPr>
+          <w:rStyle w:val="jlqj4b"/>
+          <w:rFonts w:asciiTheme="minorHAnsi" w:eastAsiaTheme="minorHAnsi" w:hAnsiTheme="minorHAnsi" w:cstheme="minorBidi"/>
+          <w:szCs w:val="22"/>
+          <w:lang w:val="en"/>
+        </w:rPr>
+      </w:pPr>
+      <w:r>
+        <w:rPr>
+          <w:rStyle w:val="jlqj4b"/>
+          <w:rFonts w:asciiTheme="minorHAnsi" w:eastAsiaTheme="minorHAnsi" w:hAnsiTheme="minorHAnsi" w:cstheme="minorBidi"/>
+          <w:szCs w:val="22"/>
+          <w:lang w:val="en"/>
+        </w:rPr>
+        <w:t xml:space="preserve">A common misconception is that NoSQL databases or non-relational databases don’t store relationship data well. NoSQL databases can store relationship data—they just store it differently than relational databases do. In fact, </w:t>
+      </w:r>
+      <w:hyperlink r:id="rId5" w:tgtFrame="_target" w:history="1">
+        <w:r>
+          <w:rPr>
+            <w:rStyle w:val="jlqj4b"/>
+            <w:rFonts w:asciiTheme="minorHAnsi" w:eastAsiaTheme="minorHAnsi" w:hAnsiTheme="minorHAnsi" w:cstheme="minorBidi"/>
+            <w:szCs w:val="22"/>
+            <w:lang w:val="en"/>
+          </w:rPr>
+          <w:t>when compared with SQL databases</w:t>
+        </w:r>
+      </w:hyperlink>
+      <w:r>
+        <w:rPr>
+          <w:rStyle w:val="jlqj4b"/>
+          <w:rFonts w:asciiTheme="minorHAnsi" w:eastAsiaTheme="minorHAnsi" w:hAnsiTheme="minorHAnsi" w:cstheme="minorBidi"/>
+          <w:szCs w:val="22"/>
+          <w:lang w:val="en"/>
+        </w:rPr>
+        <w:t xml:space="preserve">, many find modeling relationship data in NoSQL databases to be </w:t>
+      </w:r>
+      <w:r>
+        <w:rPr>
+          <w:rStyle w:val="jlqj4b"/>
+          <w:rFonts w:asciiTheme="minorHAnsi" w:eastAsiaTheme="minorHAnsi" w:hAnsiTheme="minorHAnsi" w:cstheme="minorBidi"/>
+          <w:iCs/>
+          <w:szCs w:val="22"/>
+          <w:lang w:val="en"/>
+        </w:rPr>
+        <w:t>easier</w:t>
+      </w:r>
+      <w:r>
+        <w:rPr>
+          <w:rStyle w:val="jlqj4b"/>
+          <w:rFonts w:asciiTheme="minorHAnsi" w:eastAsiaTheme="minorHAnsi" w:hAnsiTheme="minorHAnsi" w:cstheme="minorBidi"/>
+          <w:szCs w:val="22"/>
+          <w:lang w:val="en"/>
+        </w:rPr>
+        <w:t xml:space="preserve"> than in SQL databases, because related data doesn’t have </w:t>
+      </w:r>
+      <w:r>
+        <w:rPr>
+          <w:rStyle w:val="jlqj4b"/>
+          <w:rFonts w:asciiTheme="minorHAnsi" w:eastAsiaTheme="minorHAnsi" w:hAnsiTheme="minorHAnsi" w:cstheme="minorBidi"/>
+          <w:szCs w:val="22"/>
+          <w:lang w:val="en"/>
+        </w:rPr>
+        <w:lastRenderedPageBreak/>
+        <w:t xml:space="preserve">to be split between tables. </w:t>
+      </w:r>
+      <w:r>
+        <w:rPr>
+          <w:rStyle w:val="jlqj4b"/>
+          <w:rFonts w:asciiTheme="minorHAnsi" w:eastAsiaTheme="minorHAnsi" w:hAnsiTheme="minorHAnsi" w:cstheme="minorBidi"/>
+          <w:szCs w:val="22"/>
+          <w:lang w:val="en"/>
+        </w:rPr>
+        <w:br/>
+      </w:r>
+    </w:p>
+    <w:p>
+      <w:pPr>
+        <w:pStyle w:val="NormalWeb"/>
+        <w:numPr>
+          <w:ilvl w:val="0"/>
+          <w:numId w:val="14"/>
+        </w:numPr>
+        <w:rPr>
+          <w:rStyle w:val="jlqj4b"/>
+          <w:rFonts w:asciiTheme="minorHAnsi" w:eastAsiaTheme="minorHAnsi" w:hAnsiTheme="minorHAnsi" w:cstheme="minorBidi"/>
+          <w:szCs w:val="22"/>
+          <w:lang w:val="en"/>
+        </w:rPr>
+      </w:pPr>
+      <w:r>
+        <w:rPr>
+          <w:rStyle w:val="jlqj4b"/>
+          <w:rFonts w:asciiTheme="minorHAnsi" w:eastAsiaTheme="minorHAnsi" w:hAnsiTheme="minorHAnsi" w:cstheme="minorBidi"/>
+          <w:szCs w:val="22"/>
+          <w:lang w:val="en"/>
+        </w:rPr>
+        <w:t>NoSQL data models allow related data to be nested within a single data structure.</w:t>
+      </w:r>
+    </w:p>
+    <w:p>
+      <w:pPr>
+        <w:pStyle w:val="ListParagraph"/>
+        <w:ind w:left="1440"/>
+        <w:rPr>
+          <w:rStyle w:val="jlqj4b"/>
+          <w:sz w:val="24"/>
+          <w:lang w:val="en"/>
+        </w:rPr>
+      </w:pPr>
+    </w:p>
+    <w:p>
+      <w:pPr>
+        <w:pStyle w:val="ListParagraph"/>
+        <w:rPr>
+          <w:rStyle w:val="jlqj4b"/>
+          <w:sz w:val="24"/>
+          <w:lang w:val="en"/>
+        </w:rPr>
+      </w:pPr>
+    </w:p>
+    <w:p>
+      <w:pPr>
+        <w:pStyle w:val="ListParagraph"/>
         <w:numPr>
           <w:ilvl w:val="0"/>
           <w:numId w:val="4"/>
@@ -207,6 +1253,696 @@
           <w:lang w:val="en"/>
         </w:rPr>
         <w:t>Give at least one example.</w:t>
+      </w:r>
+    </w:p>
+    <w:p>
+      <w:pPr>
+        <w:pStyle w:val="ListParagraph"/>
+        <w:rPr>
+          <w:rStyle w:val="jlqj4b"/>
+          <w:sz w:val="24"/>
+          <w:lang w:val="en"/>
+        </w:rPr>
+      </w:pPr>
+    </w:p>
+    <w:p>
+      <w:pPr>
+        <w:pStyle w:val="ListParagraph"/>
+        <w:numPr>
+          <w:ilvl w:val="0"/>
+          <w:numId w:val="15"/>
+        </w:numPr>
+        <w:rPr>
+          <w:rStyle w:val="jlqj4b"/>
+          <w:sz w:val="24"/>
+          <w:lang w:val="en"/>
+        </w:rPr>
+      </w:pPr>
+      <w:r>
+        <w:rPr>
+          <w:rStyle w:val="jlqj4b"/>
+          <w:sz w:val="24"/>
+          <w:lang w:val="en"/>
+        </w:rPr>
+        <w:t>Object Relational Mapping (ORM) is a functionality which is used to develop and maintain a relationship between an object and relational database by mapping an object state to database column. It is capable to handle various database operations easily such as inserting, updating, deleting</w:t>
+      </w:r>
+      <w:r>
+        <w:rPr>
+          <w:rStyle w:val="jlqj4b"/>
+          <w:sz w:val="24"/>
+          <w:lang w:val="en"/>
+        </w:rPr>
+        <w:br/>
+      </w:r>
+    </w:p>
+    <w:p>
+      <w:pPr>
+        <w:pStyle w:val="ListParagraph"/>
+        <w:numPr>
+          <w:ilvl w:val="0"/>
+          <w:numId w:val="15"/>
+        </w:numPr>
+        <w:rPr>
+          <w:rStyle w:val="jlqj4b"/>
+          <w:sz w:val="24"/>
+          <w:lang w:val="en"/>
+        </w:rPr>
+      </w:pPr>
+      <w:r>
+        <w:rPr>
+          <w:rStyle w:val="jlqj4b"/>
+          <w:sz w:val="24"/>
+          <w:lang w:val="en"/>
+        </w:rPr>
+        <w:t xml:space="preserve">We have </w:t>
+      </w:r>
+      <w:r>
+        <w:rPr>
+          <w:rStyle w:val="jlqj4b"/>
+          <w:sz w:val="24"/>
+          <w:lang w:val="en"/>
+        </w:rPr>
+        <w:t>the various frameworks that function on ORM mechanism</w:t>
+      </w:r>
+      <w:r>
+        <w:rPr>
+          <w:rStyle w:val="jlqj4b"/>
+          <w:sz w:val="24"/>
+          <w:lang w:val="en"/>
+        </w:rPr>
+        <w:t xml:space="preserve"> such as: </w:t>
+      </w:r>
+      <w:r>
+        <w:rPr>
+          <w:rStyle w:val="jlqj4b"/>
+          <w:sz w:val="24"/>
+          <w:lang w:val="en"/>
+        </w:rPr>
+        <w:t>Hibernate</w:t>
+      </w:r>
+      <w:r>
+        <w:rPr>
+          <w:rStyle w:val="jlqj4b"/>
+          <w:sz w:val="24"/>
+          <w:lang w:val="en"/>
+        </w:rPr>
+        <w:t xml:space="preserve">, </w:t>
+      </w:r>
+      <w:proofErr w:type="spellStart"/>
+      <w:r>
+        <w:rPr>
+          <w:rStyle w:val="jlqj4b"/>
+          <w:sz w:val="24"/>
+          <w:lang w:val="en"/>
+        </w:rPr>
+        <w:t>TopLink</w:t>
+      </w:r>
+      <w:proofErr w:type="spellEnd"/>
+      <w:r>
+        <w:rPr>
+          <w:rStyle w:val="jlqj4b"/>
+          <w:sz w:val="24"/>
+          <w:lang w:val="en"/>
+        </w:rPr>
+        <w:t xml:space="preserve">, </w:t>
+      </w:r>
+      <w:proofErr w:type="spellStart"/>
+      <w:r>
+        <w:rPr>
+          <w:rStyle w:val="jlqj4b"/>
+          <w:sz w:val="24"/>
+          <w:lang w:val="en"/>
+        </w:rPr>
+        <w:t>ORMLite</w:t>
+      </w:r>
+      <w:proofErr w:type="spellEnd"/>
+      <w:r>
+        <w:rPr>
+          <w:rStyle w:val="jlqj4b"/>
+          <w:sz w:val="24"/>
+          <w:lang w:val="en"/>
+        </w:rPr>
+        <w:t xml:space="preserve">, </w:t>
+      </w:r>
+      <w:proofErr w:type="spellStart"/>
+      <w:r>
+        <w:rPr>
+          <w:rStyle w:val="jlqj4b"/>
+          <w:sz w:val="24"/>
+          <w:lang w:val="en"/>
+        </w:rPr>
+        <w:t>iBATIS</w:t>
+      </w:r>
+      <w:proofErr w:type="spellEnd"/>
+      <w:r>
+        <w:rPr>
+          <w:rStyle w:val="jlqj4b"/>
+          <w:sz w:val="24"/>
+          <w:lang w:val="en"/>
+        </w:rPr>
+        <w:t xml:space="preserve">, </w:t>
+      </w:r>
+      <w:r>
+        <w:rPr>
+          <w:rStyle w:val="jlqj4b"/>
+          <w:sz w:val="24"/>
+          <w:lang w:val="en"/>
+        </w:rPr>
+        <w:t>JPOX</w:t>
+      </w:r>
+      <w:r>
+        <w:rPr>
+          <w:rStyle w:val="jlqj4b"/>
+          <w:sz w:val="24"/>
+          <w:lang w:val="en"/>
+        </w:rPr>
+        <w:t xml:space="preserve">. The most popular is </w:t>
+      </w:r>
+      <w:r>
+        <w:rPr>
+          <w:rStyle w:val="jlqj4b"/>
+          <w:sz w:val="24"/>
+          <w:lang w:val="en"/>
+        </w:rPr>
+        <w:t>Hibernate</w:t>
+      </w:r>
+      <w:r>
+        <w:rPr>
+          <w:rStyle w:val="jlqj4b"/>
+          <w:sz w:val="24"/>
+          <w:lang w:val="en"/>
+        </w:rPr>
+        <w:t xml:space="preserve">. </w:t>
+      </w:r>
+      <w:r>
+        <w:rPr>
+          <w:rStyle w:val="jlqj4b"/>
+          <w:sz w:val="24"/>
+          <w:lang w:val="en"/>
+        </w:rPr>
+        <w:br/>
+      </w:r>
+    </w:p>
+    <w:p>
+      <w:pPr>
+        <w:pStyle w:val="ListParagraph"/>
+        <w:numPr>
+          <w:ilvl w:val="0"/>
+          <w:numId w:val="15"/>
+        </w:numPr>
+        <w:rPr>
+          <w:rStyle w:val="jlqj4b"/>
+          <w:sz w:val="24"/>
+          <w:lang w:val="en"/>
+        </w:rPr>
+      </w:pPr>
+      <w:r>
+        <w:rPr>
+          <w:rStyle w:val="jlqj4b"/>
+          <w:sz w:val="24"/>
+          <w:lang w:val="en"/>
+        </w:rPr>
+        <w:t xml:space="preserve">Hibernate is supporting for </w:t>
+      </w:r>
+      <w:r>
+        <w:rPr>
+          <w:rStyle w:val="jlqj4b"/>
+          <w:sz w:val="24"/>
+          <w:lang w:val="en"/>
+        </w:rPr>
+        <w:t>Object/Relational Mapping</w:t>
+      </w:r>
+    </w:p>
+    <w:p>
+      <w:pPr>
+        <w:pStyle w:val="ListParagraph"/>
+        <w:numPr>
+          <w:ilvl w:val="0"/>
+          <w:numId w:val="16"/>
+        </w:numPr>
+        <w:rPr>
+          <w:rStyle w:val="jlqj4b"/>
+          <w:sz w:val="24"/>
+          <w:lang w:val="en"/>
+        </w:rPr>
+      </w:pPr>
+      <w:r>
+        <w:rPr>
+          <w:rStyle w:val="jlqj4b"/>
+          <w:sz w:val="24"/>
+          <w:lang w:val="en"/>
+        </w:rPr>
+        <w:t>Hibernate ORM enables developers to more easily write applications whose data outlives the application process. As an Object/Relational Mapping (ORM) framework, Hibernate is concerned with data persistence as it applies to relational databases (via JDBC). Unfamiliar with the notion of ORM? Read here.</w:t>
+      </w:r>
+    </w:p>
+    <w:p>
+      <w:pPr>
+        <w:pStyle w:val="ListParagraph"/>
+        <w:numPr>
+          <w:ilvl w:val="0"/>
+          <w:numId w:val="15"/>
+        </w:numPr>
+        <w:rPr>
+          <w:rStyle w:val="jlqj4b"/>
+          <w:sz w:val="24"/>
+          <w:lang w:val="en"/>
+        </w:rPr>
+      </w:pPr>
+      <w:r>
+        <w:rPr>
+          <w:rStyle w:val="jlqj4b"/>
+          <w:sz w:val="24"/>
+          <w:lang w:val="en"/>
+        </w:rPr>
+        <w:t xml:space="preserve">Hibernate is supporting for </w:t>
+      </w:r>
+      <w:r>
+        <w:rPr>
+          <w:rStyle w:val="jlqj4b"/>
+          <w:sz w:val="24"/>
+          <w:lang w:val="en"/>
+        </w:rPr>
+        <w:t>JPA Provider</w:t>
+      </w:r>
+    </w:p>
+    <w:p>
+      <w:pPr>
+        <w:pStyle w:val="ListParagraph"/>
+        <w:numPr>
+          <w:ilvl w:val="0"/>
+          <w:numId w:val="17"/>
+        </w:numPr>
+        <w:rPr>
+          <w:rStyle w:val="jlqj4b"/>
+          <w:sz w:val="24"/>
+          <w:lang w:val="en"/>
+        </w:rPr>
+      </w:pPr>
+      <w:r>
+        <w:rPr>
+          <w:rStyle w:val="jlqj4b"/>
+          <w:sz w:val="24"/>
+          <w:lang w:val="en"/>
+        </w:rPr>
+        <w:t>I</w:t>
+      </w:r>
+      <w:r>
+        <w:rPr>
+          <w:rStyle w:val="jlqj4b"/>
+          <w:sz w:val="24"/>
+          <w:lang w:val="en"/>
+        </w:rPr>
+        <w:t xml:space="preserve">ts own "native" API, Hibernate is also an implementation of the Java Persistence API (JPA) specification. As such, it can be easily used in any environment supporting JPA including Java SE applications, Java EE application servers, Enterprise </w:t>
+      </w:r>
+      <w:proofErr w:type="spellStart"/>
+      <w:r>
+        <w:rPr>
+          <w:rStyle w:val="jlqj4b"/>
+          <w:sz w:val="24"/>
+          <w:lang w:val="en"/>
+        </w:rPr>
+        <w:t>OSGi</w:t>
+      </w:r>
+      <w:proofErr w:type="spellEnd"/>
+      <w:r>
+        <w:rPr>
+          <w:rStyle w:val="jlqj4b"/>
+          <w:sz w:val="24"/>
+          <w:lang w:val="en"/>
+        </w:rPr>
+        <w:t xml:space="preserve"> containers, etc.</w:t>
+      </w:r>
+    </w:p>
+    <w:p>
+      <w:pPr>
+        <w:pStyle w:val="ListParagraph"/>
+        <w:numPr>
+          <w:ilvl w:val="0"/>
+          <w:numId w:val="15"/>
+        </w:numPr>
+        <w:rPr>
+          <w:rStyle w:val="jlqj4b"/>
+          <w:sz w:val="24"/>
+          <w:lang w:val="en"/>
+        </w:rPr>
+      </w:pPr>
+      <w:r>
+        <w:rPr>
+          <w:rStyle w:val="jlqj4b"/>
+          <w:sz w:val="24"/>
+          <w:lang w:val="en"/>
+        </w:rPr>
+        <w:t xml:space="preserve">Hibernate is supporting for </w:t>
+      </w:r>
+      <w:r>
+        <w:rPr>
+          <w:rStyle w:val="jlqj4b"/>
+          <w:sz w:val="24"/>
+          <w:lang w:val="en"/>
+        </w:rPr>
+        <w:t>Idiomatic persistence</w:t>
+      </w:r>
+    </w:p>
+    <w:p>
+      <w:pPr>
+        <w:pStyle w:val="ListParagraph"/>
+        <w:numPr>
+          <w:ilvl w:val="0"/>
+          <w:numId w:val="18"/>
+        </w:numPr>
+        <w:rPr>
+          <w:rStyle w:val="jlqj4b"/>
+          <w:sz w:val="24"/>
+          <w:lang w:val="en"/>
+        </w:rPr>
+      </w:pPr>
+      <w:r>
+        <w:rPr>
+          <w:rStyle w:val="jlqj4b"/>
+          <w:sz w:val="24"/>
+          <w:lang w:val="en"/>
+        </w:rPr>
+        <w:t>Hibernate enables you to develop persistent classes following natural Object-oriented idioms including inheritance, polymorphism, association, composition, and the Java collections framework. Hibernate requires no interfaces or base classes for persistent classes and enables any class or data structure to be persistent.</w:t>
+      </w:r>
+    </w:p>
+    <w:p>
+      <w:pPr>
+        <w:pStyle w:val="ListParagraph"/>
+        <w:numPr>
+          <w:ilvl w:val="0"/>
+          <w:numId w:val="15"/>
+        </w:numPr>
+        <w:rPr>
+          <w:rStyle w:val="jlqj4b"/>
+          <w:sz w:val="24"/>
+          <w:lang w:val="en"/>
+        </w:rPr>
+      </w:pPr>
+      <w:r>
+        <w:rPr>
+          <w:rStyle w:val="jlqj4b"/>
+          <w:sz w:val="24"/>
+          <w:lang w:val="en"/>
+        </w:rPr>
+        <w:t xml:space="preserve">Hibernate is supporting for </w:t>
+      </w:r>
+      <w:r>
+        <w:rPr>
+          <w:rStyle w:val="jlqj4b"/>
+          <w:sz w:val="24"/>
+          <w:lang w:val="en"/>
+        </w:rPr>
+        <w:t>High Performance</w:t>
+      </w:r>
+    </w:p>
+    <w:p>
+      <w:pPr>
+        <w:pStyle w:val="ListParagraph"/>
+        <w:ind w:left="1440"/>
+        <w:rPr>
+          <w:rStyle w:val="jlqj4b"/>
+          <w:sz w:val="24"/>
+          <w:lang w:val="en"/>
+        </w:rPr>
+      </w:pPr>
+    </w:p>
+    <w:p>
+      <w:pPr>
+        <w:pStyle w:val="ListParagraph"/>
+        <w:numPr>
+          <w:ilvl w:val="0"/>
+          <w:numId w:val="19"/>
+        </w:numPr>
+        <w:rPr>
+          <w:rStyle w:val="jlqj4b"/>
+          <w:sz w:val="24"/>
+          <w:lang w:val="en"/>
+        </w:rPr>
+      </w:pPr>
+      <w:r>
+        <w:rPr>
+          <w:rStyle w:val="jlqj4b"/>
+          <w:sz w:val="24"/>
+          <w:lang w:val="en"/>
+        </w:rPr>
+        <w:t>Hibernate supports lazy initialization, numerous fetching strategies and optimistic locking with automatic versioning and time stamping. Hibernate requires no special database tables or fields and generates much of the SQL at system initialization time instead of at runtime.</w:t>
+      </w:r>
+      <w:r>
+        <w:rPr>
+          <w:rStyle w:val="jlqj4b"/>
+          <w:sz w:val="24"/>
+          <w:lang w:val="en"/>
+        </w:rPr>
+        <w:t xml:space="preserve"> </w:t>
+      </w:r>
+      <w:r>
+        <w:rPr>
+          <w:rStyle w:val="jlqj4b"/>
+          <w:sz w:val="24"/>
+          <w:lang w:val="en"/>
+        </w:rPr>
+        <w:t xml:space="preserve">Hibernate consistently offers superior performance over straight JDBC code, both in terms of </w:t>
+      </w:r>
+      <w:r>
+        <w:rPr>
+          <w:rStyle w:val="jlqj4b"/>
+          <w:sz w:val="24"/>
+          <w:lang w:val="en"/>
+        </w:rPr>
+        <w:lastRenderedPageBreak/>
+        <w:t>developer productivity and runtime performance.</w:t>
+      </w:r>
+      <w:r>
+        <w:rPr>
+          <w:rStyle w:val="jlqj4b"/>
+          <w:sz w:val="24"/>
+          <w:lang w:val="en"/>
+        </w:rPr>
+        <w:br/>
+      </w:r>
+    </w:p>
+    <w:p>
+      <w:pPr>
+        <w:pStyle w:val="ListParagraph"/>
+        <w:numPr>
+          <w:ilvl w:val="0"/>
+          <w:numId w:val="15"/>
+        </w:numPr>
+        <w:rPr>
+          <w:rStyle w:val="jlqj4b"/>
+          <w:sz w:val="24"/>
+          <w:lang w:val="en"/>
+        </w:rPr>
+      </w:pPr>
+      <w:r>
+        <w:rPr>
+          <w:rStyle w:val="jlqj4b"/>
+          <w:sz w:val="24"/>
+          <w:lang w:val="en"/>
+        </w:rPr>
+        <w:t xml:space="preserve">Hibernate is supporting for </w:t>
+      </w:r>
+      <w:r>
+        <w:rPr>
+          <w:rStyle w:val="jlqj4b"/>
+          <w:sz w:val="24"/>
+          <w:lang w:val="en"/>
+        </w:rPr>
+        <w:t>Scalability</w:t>
+      </w:r>
+    </w:p>
+    <w:p>
+      <w:pPr>
+        <w:pStyle w:val="ListParagraph"/>
+        <w:ind w:left="1440"/>
+        <w:rPr>
+          <w:rStyle w:val="jlqj4b"/>
+          <w:sz w:val="24"/>
+          <w:lang w:val="en"/>
+        </w:rPr>
+      </w:pPr>
+    </w:p>
+    <w:p>
+      <w:pPr>
+        <w:pStyle w:val="ListParagraph"/>
+        <w:numPr>
+          <w:ilvl w:val="0"/>
+          <w:numId w:val="22"/>
+        </w:numPr>
+        <w:rPr>
+          <w:rStyle w:val="jlqj4b"/>
+          <w:sz w:val="24"/>
+          <w:lang w:val="en"/>
+        </w:rPr>
+      </w:pPr>
+      <w:r>
+        <w:rPr>
+          <w:rStyle w:val="jlqj4b"/>
+          <w:sz w:val="24"/>
+          <w:lang w:val="en"/>
+        </w:rPr>
+        <w:t>Hibernate was designed to work in an application server cluster and deliver a highly scalable architecture. Hibernate scales well in any environment: Use it to drive your in-house Intranet that serves hundreds of users or for mission-critical applications that serve hundreds of thousands.</w:t>
+      </w:r>
+      <w:r>
+        <w:rPr>
+          <w:rStyle w:val="jlqj4b"/>
+          <w:sz w:val="24"/>
+          <w:lang w:val="en"/>
+        </w:rPr>
+        <w:br/>
+      </w:r>
+    </w:p>
+    <w:p>
+      <w:pPr>
+        <w:pStyle w:val="ListParagraph"/>
+        <w:numPr>
+          <w:ilvl w:val="0"/>
+          <w:numId w:val="15"/>
+        </w:numPr>
+        <w:rPr>
+          <w:rStyle w:val="jlqj4b"/>
+          <w:sz w:val="24"/>
+          <w:lang w:val="en"/>
+        </w:rPr>
+      </w:pPr>
+      <w:r>
+        <w:rPr>
+          <w:rStyle w:val="jlqj4b"/>
+          <w:sz w:val="24"/>
+          <w:lang w:val="en"/>
+        </w:rPr>
+        <w:t xml:space="preserve">Hibernate is supporting for </w:t>
+      </w:r>
+      <w:r>
+        <w:rPr>
+          <w:rStyle w:val="jlqj4b"/>
+          <w:sz w:val="24"/>
+          <w:lang w:val="en"/>
+        </w:rPr>
+        <w:t>Reliable</w:t>
+      </w:r>
+    </w:p>
+    <w:p>
+      <w:pPr>
+        <w:pStyle w:val="ListParagraph"/>
+        <w:ind w:left="1440"/>
+        <w:rPr>
+          <w:rStyle w:val="jlqj4b"/>
+          <w:sz w:val="24"/>
+          <w:lang w:val="en"/>
+        </w:rPr>
+      </w:pPr>
+    </w:p>
+    <w:p>
+      <w:pPr>
+        <w:pStyle w:val="ListParagraph"/>
+        <w:numPr>
+          <w:ilvl w:val="0"/>
+          <w:numId w:val="21"/>
+        </w:numPr>
+        <w:rPr>
+          <w:rStyle w:val="jlqj4b"/>
+          <w:sz w:val="24"/>
+          <w:lang w:val="en"/>
+        </w:rPr>
+      </w:pPr>
+      <w:r>
+        <w:rPr>
+          <w:rStyle w:val="jlqj4b"/>
+          <w:sz w:val="24"/>
+          <w:lang w:val="en"/>
+        </w:rPr>
+        <w:t>Hibernate is well known for its excellent stability and quality, proven by the acceptance and use by tens of thousands of Java developers.</w:t>
+      </w:r>
+      <w:r>
+        <w:rPr>
+          <w:rStyle w:val="jlqj4b"/>
+          <w:sz w:val="24"/>
+          <w:lang w:val="en"/>
+        </w:rPr>
+        <w:br/>
+      </w:r>
+    </w:p>
+    <w:p>
+      <w:pPr>
+        <w:pStyle w:val="ListParagraph"/>
+        <w:numPr>
+          <w:ilvl w:val="0"/>
+          <w:numId w:val="15"/>
+        </w:numPr>
+        <w:rPr>
+          <w:rStyle w:val="jlqj4b"/>
+          <w:sz w:val="24"/>
+          <w:lang w:val="en"/>
+        </w:rPr>
+      </w:pPr>
+      <w:r>
+        <w:rPr>
+          <w:rStyle w:val="jlqj4b"/>
+          <w:sz w:val="24"/>
+          <w:lang w:val="en"/>
+        </w:rPr>
+        <w:t xml:space="preserve">Hibernate is supporting for </w:t>
+      </w:r>
+      <w:r>
+        <w:rPr>
+          <w:rStyle w:val="jlqj4b"/>
+          <w:sz w:val="24"/>
+          <w:lang w:val="en"/>
+        </w:rPr>
+        <w:t>Extensibility</w:t>
+      </w:r>
+    </w:p>
+    <w:p>
+      <w:pPr>
+        <w:pStyle w:val="ListParagraph"/>
+        <w:ind w:left="1440"/>
+        <w:rPr>
+          <w:rStyle w:val="jlqj4b"/>
+          <w:sz w:val="24"/>
+          <w:lang w:val="en"/>
+        </w:rPr>
+      </w:pPr>
+    </w:p>
+    <w:p>
+      <w:pPr>
+        <w:pStyle w:val="ListParagraph"/>
+        <w:numPr>
+          <w:ilvl w:val="0"/>
+          <w:numId w:val="20"/>
+        </w:numPr>
+        <w:rPr>
+          <w:rStyle w:val="jlqj4b"/>
+          <w:sz w:val="24"/>
+          <w:lang w:val="en"/>
+        </w:rPr>
+      </w:pPr>
+      <w:r>
+        <w:rPr>
+          <w:rStyle w:val="jlqj4b"/>
+          <w:sz w:val="24"/>
+          <w:lang w:val="en"/>
+        </w:rPr>
+        <w:t>Hibernate is highly configurable and extensible.</w:t>
+      </w:r>
+    </w:p>
+    <w:p>
+      <w:pPr>
+        <w:pStyle w:val="ListParagraph"/>
+        <w:ind w:left="1440"/>
+        <w:rPr>
+          <w:rStyle w:val="jlqj4b"/>
+          <w:sz w:val="24"/>
+          <w:lang w:val="en"/>
+        </w:rPr>
+      </w:pPr>
+      <w:r>
+        <w:rPr>
+          <w:rStyle w:val="jlqj4b"/>
+          <w:sz w:val="24"/>
+          <w:lang w:val="en"/>
+        </w:rPr>
+        <w:br/>
       </w:r>
     </w:p>
     <w:p>
@@ -971,28 +2707,6 @@
           <w:szCs w:val="18"/>
         </w:rPr>
       </w:pPr>
-    </w:p>
-    <w:p>
-      <w:pPr>
-        <w:pStyle w:val="ListParagraph"/>
-        <w:numPr>
-          <w:ilvl w:val="0"/>
-          <w:numId w:val="6"/>
-        </w:numPr>
-        <w:rPr>
-          <w:rStyle w:val="jlqj4b"/>
-          <w:sz w:val="24"/>
-          <w:lang w:val="en"/>
-        </w:rPr>
-      </w:pPr>
-      <w:r>
-        <w:rPr>
-          <w:rStyle w:val="jlqj4b"/>
-          <w:sz w:val="24"/>
-          <w:lang w:val="en"/>
-        </w:rPr>
-        <w:t>The system was built up with link lo</w:t>
-      </w:r>
     </w:p>
     <w:p>
       <w:pPr>
@@ -1219,6 +2933,457 @@
     </w:lvl>
   </w:abstractNum>
   <w:abstractNum w:abstractNumId="2" w15:restartNumberingAfterBreak="0">
+    <w:nsid w:val="110769CA"/>
+    <w:multiLevelType w:val="hybridMultilevel"/>
+    <w:tmpl w:val="96A261FE"/>
+    <w:lvl w:ilvl="0" w:tplc="04090003">
+      <w:start w:val="1"/>
+      <w:numFmt w:val="bullet"/>
+      <w:lvlText w:val="o"/>
+      <w:lvlJc w:val="left"/>
+      <w:pPr>
+        <w:ind w:left="1800" w:hanging="360"/>
+      </w:pPr>
+      <w:rPr>
+        <w:rFonts w:ascii="Courier New" w:hAnsi="Courier New" w:cs="Courier New" w:hint="default"/>
+      </w:rPr>
+    </w:lvl>
+    <w:lvl w:ilvl="1" w:tplc="04090003" w:tentative="1">
+      <w:start w:val="1"/>
+      <w:numFmt w:val="bullet"/>
+      <w:lvlText w:val="o"/>
+      <w:lvlJc w:val="left"/>
+      <w:pPr>
+        <w:ind w:left="2520" w:hanging="360"/>
+      </w:pPr>
+      <w:rPr>
+        <w:rFonts w:ascii="Courier New" w:hAnsi="Courier New" w:cs="Courier New" w:hint="default"/>
+      </w:rPr>
+    </w:lvl>
+    <w:lvl w:ilvl="2" w:tplc="04090005" w:tentative="1">
+      <w:start w:val="1"/>
+      <w:numFmt w:val="bullet"/>
+      <w:lvlText w:val=""/>
+      <w:lvlJc w:val="left"/>
+      <w:pPr>
+        <w:ind w:left="3240" w:hanging="360"/>
+      </w:pPr>
+      <w:rPr>
+        <w:rFonts w:ascii="Wingdings" w:hAnsi="Wingdings" w:hint="default"/>
+      </w:rPr>
+    </w:lvl>
+    <w:lvl w:ilvl="3" w:tplc="04090001" w:tentative="1">
+      <w:start w:val="1"/>
+      <w:numFmt w:val="bullet"/>
+      <w:lvlText w:val=""/>
+      <w:lvlJc w:val="left"/>
+      <w:pPr>
+        <w:ind w:left="3960" w:hanging="360"/>
+      </w:pPr>
+      <w:rPr>
+        <w:rFonts w:ascii="Symbol" w:hAnsi="Symbol" w:hint="default"/>
+      </w:rPr>
+    </w:lvl>
+    <w:lvl w:ilvl="4" w:tplc="04090003" w:tentative="1">
+      <w:start w:val="1"/>
+      <w:numFmt w:val="bullet"/>
+      <w:lvlText w:val="o"/>
+      <w:lvlJc w:val="left"/>
+      <w:pPr>
+        <w:ind w:left="4680" w:hanging="360"/>
+      </w:pPr>
+      <w:rPr>
+        <w:rFonts w:ascii="Courier New" w:hAnsi="Courier New" w:cs="Courier New" w:hint="default"/>
+      </w:rPr>
+    </w:lvl>
+    <w:lvl w:ilvl="5" w:tplc="04090005" w:tentative="1">
+      <w:start w:val="1"/>
+      <w:numFmt w:val="bullet"/>
+      <w:lvlText w:val=""/>
+      <w:lvlJc w:val="left"/>
+      <w:pPr>
+        <w:ind w:left="5400" w:hanging="360"/>
+      </w:pPr>
+      <w:rPr>
+        <w:rFonts w:ascii="Wingdings" w:hAnsi="Wingdings" w:hint="default"/>
+      </w:rPr>
+    </w:lvl>
+    <w:lvl w:ilvl="6" w:tplc="04090001" w:tentative="1">
+      <w:start w:val="1"/>
+      <w:numFmt w:val="bullet"/>
+      <w:lvlText w:val=""/>
+      <w:lvlJc w:val="left"/>
+      <w:pPr>
+        <w:ind w:left="6120" w:hanging="360"/>
+      </w:pPr>
+      <w:rPr>
+        <w:rFonts w:ascii="Symbol" w:hAnsi="Symbol" w:hint="default"/>
+      </w:rPr>
+    </w:lvl>
+    <w:lvl w:ilvl="7" w:tplc="04090003" w:tentative="1">
+      <w:start w:val="1"/>
+      <w:numFmt w:val="bullet"/>
+      <w:lvlText w:val="o"/>
+      <w:lvlJc w:val="left"/>
+      <w:pPr>
+        <w:ind w:left="6840" w:hanging="360"/>
+      </w:pPr>
+      <w:rPr>
+        <w:rFonts w:ascii="Courier New" w:hAnsi="Courier New" w:cs="Courier New" w:hint="default"/>
+      </w:rPr>
+    </w:lvl>
+    <w:lvl w:ilvl="8" w:tplc="04090005" w:tentative="1">
+      <w:start w:val="1"/>
+      <w:numFmt w:val="bullet"/>
+      <w:lvlText w:val=""/>
+      <w:lvlJc w:val="left"/>
+      <w:pPr>
+        <w:ind w:left="7560" w:hanging="360"/>
+      </w:pPr>
+      <w:rPr>
+        <w:rFonts w:ascii="Wingdings" w:hAnsi="Wingdings" w:hint="default"/>
+      </w:rPr>
+    </w:lvl>
+  </w:abstractNum>
+  <w:abstractNum w:abstractNumId="3" w15:restartNumberingAfterBreak="0">
+    <w:nsid w:val="232872FE"/>
+    <w:multiLevelType w:val="hybridMultilevel"/>
+    <w:tmpl w:val="96D27A00"/>
+    <w:lvl w:ilvl="0" w:tplc="04090005">
+      <w:start w:val="1"/>
+      <w:numFmt w:val="bullet"/>
+      <w:lvlText w:val=""/>
+      <w:lvlJc w:val="left"/>
+      <w:pPr>
+        <w:ind w:left="1440" w:hanging="360"/>
+      </w:pPr>
+      <w:rPr>
+        <w:rFonts w:ascii="Wingdings" w:hAnsi="Wingdings" w:hint="default"/>
+      </w:rPr>
+    </w:lvl>
+    <w:lvl w:ilvl="1" w:tplc="04090003" w:tentative="1">
+      <w:start w:val="1"/>
+      <w:numFmt w:val="bullet"/>
+      <w:lvlText w:val="o"/>
+      <w:lvlJc w:val="left"/>
+      <w:pPr>
+        <w:ind w:left="2160" w:hanging="360"/>
+      </w:pPr>
+      <w:rPr>
+        <w:rFonts w:ascii="Courier New" w:hAnsi="Courier New" w:cs="Courier New" w:hint="default"/>
+      </w:rPr>
+    </w:lvl>
+    <w:lvl w:ilvl="2" w:tplc="04090005" w:tentative="1">
+      <w:start w:val="1"/>
+      <w:numFmt w:val="bullet"/>
+      <w:lvlText w:val=""/>
+      <w:lvlJc w:val="left"/>
+      <w:pPr>
+        <w:ind w:left="2880" w:hanging="360"/>
+      </w:pPr>
+      <w:rPr>
+        <w:rFonts w:ascii="Wingdings" w:hAnsi="Wingdings" w:hint="default"/>
+      </w:rPr>
+    </w:lvl>
+    <w:lvl w:ilvl="3" w:tplc="04090001" w:tentative="1">
+      <w:start w:val="1"/>
+      <w:numFmt w:val="bullet"/>
+      <w:lvlText w:val=""/>
+      <w:lvlJc w:val="left"/>
+      <w:pPr>
+        <w:ind w:left="3600" w:hanging="360"/>
+      </w:pPr>
+      <w:rPr>
+        <w:rFonts w:ascii="Symbol" w:hAnsi="Symbol" w:hint="default"/>
+      </w:rPr>
+    </w:lvl>
+    <w:lvl w:ilvl="4" w:tplc="04090003" w:tentative="1">
+      <w:start w:val="1"/>
+      <w:numFmt w:val="bullet"/>
+      <w:lvlText w:val="o"/>
+      <w:lvlJc w:val="left"/>
+      <w:pPr>
+        <w:ind w:left="4320" w:hanging="360"/>
+      </w:pPr>
+      <w:rPr>
+        <w:rFonts w:ascii="Courier New" w:hAnsi="Courier New" w:cs="Courier New" w:hint="default"/>
+      </w:rPr>
+    </w:lvl>
+    <w:lvl w:ilvl="5" w:tplc="04090005" w:tentative="1">
+      <w:start w:val="1"/>
+      <w:numFmt w:val="bullet"/>
+      <w:lvlText w:val=""/>
+      <w:lvlJc w:val="left"/>
+      <w:pPr>
+        <w:ind w:left="5040" w:hanging="360"/>
+      </w:pPr>
+      <w:rPr>
+        <w:rFonts w:ascii="Wingdings" w:hAnsi="Wingdings" w:hint="default"/>
+      </w:rPr>
+    </w:lvl>
+    <w:lvl w:ilvl="6" w:tplc="04090001" w:tentative="1">
+      <w:start w:val="1"/>
+      <w:numFmt w:val="bullet"/>
+      <w:lvlText w:val=""/>
+      <w:lvlJc w:val="left"/>
+      <w:pPr>
+        <w:ind w:left="5760" w:hanging="360"/>
+      </w:pPr>
+      <w:rPr>
+        <w:rFonts w:ascii="Symbol" w:hAnsi="Symbol" w:hint="default"/>
+      </w:rPr>
+    </w:lvl>
+    <w:lvl w:ilvl="7" w:tplc="04090003" w:tentative="1">
+      <w:start w:val="1"/>
+      <w:numFmt w:val="bullet"/>
+      <w:lvlText w:val="o"/>
+      <w:lvlJc w:val="left"/>
+      <w:pPr>
+        <w:ind w:left="6480" w:hanging="360"/>
+      </w:pPr>
+      <w:rPr>
+        <w:rFonts w:ascii="Courier New" w:hAnsi="Courier New" w:cs="Courier New" w:hint="default"/>
+      </w:rPr>
+    </w:lvl>
+    <w:lvl w:ilvl="8" w:tplc="04090005" w:tentative="1">
+      <w:start w:val="1"/>
+      <w:numFmt w:val="bullet"/>
+      <w:lvlText w:val=""/>
+      <w:lvlJc w:val="left"/>
+      <w:pPr>
+        <w:ind w:left="7200" w:hanging="360"/>
+      </w:pPr>
+      <w:rPr>
+        <w:rFonts w:ascii="Wingdings" w:hAnsi="Wingdings" w:hint="default"/>
+      </w:rPr>
+    </w:lvl>
+  </w:abstractNum>
+  <w:abstractNum w:abstractNumId="4" w15:restartNumberingAfterBreak="0">
+    <w:nsid w:val="237E44A6"/>
+    <w:multiLevelType w:val="hybridMultilevel"/>
+    <w:tmpl w:val="977CF6C0"/>
+    <w:lvl w:ilvl="0" w:tplc="04090005">
+      <w:start w:val="1"/>
+      <w:numFmt w:val="bullet"/>
+      <w:lvlText w:val=""/>
+      <w:lvlJc w:val="left"/>
+      <w:pPr>
+        <w:ind w:left="1080" w:hanging="360"/>
+      </w:pPr>
+      <w:rPr>
+        <w:rFonts w:ascii="Wingdings" w:hAnsi="Wingdings" w:hint="default"/>
+      </w:rPr>
+    </w:lvl>
+    <w:lvl w:ilvl="1" w:tplc="D3F035EE">
+      <w:numFmt w:val="bullet"/>
+      <w:lvlText w:val="-"/>
+      <w:lvlJc w:val="left"/>
+      <w:pPr>
+        <w:ind w:left="1800" w:hanging="360"/>
+      </w:pPr>
+      <w:rPr>
+        <w:rFonts w:ascii="Times New Roman" w:eastAsia="Times New Roman" w:hAnsi="Times New Roman" w:cs="Times New Roman" w:hint="default"/>
+      </w:rPr>
+    </w:lvl>
+    <w:lvl w:ilvl="2" w:tplc="04090005" w:tentative="1">
+      <w:start w:val="1"/>
+      <w:numFmt w:val="bullet"/>
+      <w:lvlText w:val=""/>
+      <w:lvlJc w:val="left"/>
+      <w:pPr>
+        <w:ind w:left="2520" w:hanging="360"/>
+      </w:pPr>
+      <w:rPr>
+        <w:rFonts w:ascii="Wingdings" w:hAnsi="Wingdings" w:hint="default"/>
+      </w:rPr>
+    </w:lvl>
+    <w:lvl w:ilvl="3" w:tplc="04090001" w:tentative="1">
+      <w:start w:val="1"/>
+      <w:numFmt w:val="bullet"/>
+      <w:lvlText w:val=""/>
+      <w:lvlJc w:val="left"/>
+      <w:pPr>
+        <w:ind w:left="3240" w:hanging="360"/>
+      </w:pPr>
+      <w:rPr>
+        <w:rFonts w:ascii="Symbol" w:hAnsi="Symbol" w:hint="default"/>
+      </w:rPr>
+    </w:lvl>
+    <w:lvl w:ilvl="4" w:tplc="04090003" w:tentative="1">
+      <w:start w:val="1"/>
+      <w:numFmt w:val="bullet"/>
+      <w:lvlText w:val="o"/>
+      <w:lvlJc w:val="left"/>
+      <w:pPr>
+        <w:ind w:left="3960" w:hanging="360"/>
+      </w:pPr>
+      <w:rPr>
+        <w:rFonts w:ascii="Courier New" w:hAnsi="Courier New" w:cs="Courier New" w:hint="default"/>
+      </w:rPr>
+    </w:lvl>
+    <w:lvl w:ilvl="5" w:tplc="04090005" w:tentative="1">
+      <w:start w:val="1"/>
+      <w:numFmt w:val="bullet"/>
+      <w:lvlText w:val=""/>
+      <w:lvlJc w:val="left"/>
+      <w:pPr>
+        <w:ind w:left="4680" w:hanging="360"/>
+      </w:pPr>
+      <w:rPr>
+        <w:rFonts w:ascii="Wingdings" w:hAnsi="Wingdings" w:hint="default"/>
+      </w:rPr>
+    </w:lvl>
+    <w:lvl w:ilvl="6" w:tplc="04090001" w:tentative="1">
+      <w:start w:val="1"/>
+      <w:numFmt w:val="bullet"/>
+      <w:lvlText w:val=""/>
+      <w:lvlJc w:val="left"/>
+      <w:pPr>
+        <w:ind w:left="5400" w:hanging="360"/>
+      </w:pPr>
+      <w:rPr>
+        <w:rFonts w:ascii="Symbol" w:hAnsi="Symbol" w:hint="default"/>
+      </w:rPr>
+    </w:lvl>
+    <w:lvl w:ilvl="7" w:tplc="04090003" w:tentative="1">
+      <w:start w:val="1"/>
+      <w:numFmt w:val="bullet"/>
+      <w:lvlText w:val="o"/>
+      <w:lvlJc w:val="left"/>
+      <w:pPr>
+        <w:ind w:left="6120" w:hanging="360"/>
+      </w:pPr>
+      <w:rPr>
+        <w:rFonts w:ascii="Courier New" w:hAnsi="Courier New" w:cs="Courier New" w:hint="default"/>
+      </w:rPr>
+    </w:lvl>
+    <w:lvl w:ilvl="8" w:tplc="04090005" w:tentative="1">
+      <w:start w:val="1"/>
+      <w:numFmt w:val="bullet"/>
+      <w:lvlText w:val=""/>
+      <w:lvlJc w:val="left"/>
+      <w:pPr>
+        <w:ind w:left="6840" w:hanging="360"/>
+      </w:pPr>
+      <w:rPr>
+        <w:rFonts w:ascii="Wingdings" w:hAnsi="Wingdings" w:hint="default"/>
+      </w:rPr>
+    </w:lvl>
+  </w:abstractNum>
+  <w:abstractNum w:abstractNumId="5" w15:restartNumberingAfterBreak="0">
+    <w:nsid w:val="2DDA40D6"/>
+    <w:multiLevelType w:val="hybridMultilevel"/>
+    <w:tmpl w:val="362ED172"/>
+    <w:lvl w:ilvl="0" w:tplc="04090005">
+      <w:start w:val="1"/>
+      <w:numFmt w:val="bullet"/>
+      <w:lvlText w:val=""/>
+      <w:lvlJc w:val="left"/>
+      <w:pPr>
+        <w:ind w:left="1440" w:hanging="360"/>
+      </w:pPr>
+      <w:rPr>
+        <w:rFonts w:ascii="Wingdings" w:hAnsi="Wingdings" w:hint="default"/>
+      </w:rPr>
+    </w:lvl>
+    <w:lvl w:ilvl="1" w:tplc="04090003" w:tentative="1">
+      <w:start w:val="1"/>
+      <w:numFmt w:val="bullet"/>
+      <w:lvlText w:val="o"/>
+      <w:lvlJc w:val="left"/>
+      <w:pPr>
+        <w:ind w:left="2160" w:hanging="360"/>
+      </w:pPr>
+      <w:rPr>
+        <w:rFonts w:ascii="Courier New" w:hAnsi="Courier New" w:cs="Courier New" w:hint="default"/>
+      </w:rPr>
+    </w:lvl>
+    <w:lvl w:ilvl="2" w:tplc="04090005" w:tentative="1">
+      <w:start w:val="1"/>
+      <w:numFmt w:val="bullet"/>
+      <w:lvlText w:val=""/>
+      <w:lvlJc w:val="left"/>
+      <w:pPr>
+        <w:ind w:left="2880" w:hanging="360"/>
+      </w:pPr>
+      <w:rPr>
+        <w:rFonts w:ascii="Wingdings" w:hAnsi="Wingdings" w:hint="default"/>
+      </w:rPr>
+    </w:lvl>
+    <w:lvl w:ilvl="3" w:tplc="04090001" w:tentative="1">
+      <w:start w:val="1"/>
+      <w:numFmt w:val="bullet"/>
+      <w:lvlText w:val=""/>
+      <w:lvlJc w:val="left"/>
+      <w:pPr>
+        <w:ind w:left="3600" w:hanging="360"/>
+      </w:pPr>
+      <w:rPr>
+        <w:rFonts w:ascii="Symbol" w:hAnsi="Symbol" w:hint="default"/>
+      </w:rPr>
+    </w:lvl>
+    <w:lvl w:ilvl="4" w:tplc="04090003" w:tentative="1">
+      <w:start w:val="1"/>
+      <w:numFmt w:val="bullet"/>
+      <w:lvlText w:val="o"/>
+      <w:lvlJc w:val="left"/>
+      <w:pPr>
+        <w:ind w:left="4320" w:hanging="360"/>
+      </w:pPr>
+      <w:rPr>
+        <w:rFonts w:ascii="Courier New" w:hAnsi="Courier New" w:cs="Courier New" w:hint="default"/>
+      </w:rPr>
+    </w:lvl>
+    <w:lvl w:ilvl="5" w:tplc="04090005" w:tentative="1">
+      <w:start w:val="1"/>
+      <w:numFmt w:val="bullet"/>
+      <w:lvlText w:val=""/>
+      <w:lvlJc w:val="left"/>
+      <w:pPr>
+        <w:ind w:left="5040" w:hanging="360"/>
+      </w:pPr>
+      <w:rPr>
+        <w:rFonts w:ascii="Wingdings" w:hAnsi="Wingdings" w:hint="default"/>
+      </w:rPr>
+    </w:lvl>
+    <w:lvl w:ilvl="6" w:tplc="04090001" w:tentative="1">
+      <w:start w:val="1"/>
+      <w:numFmt w:val="bullet"/>
+      <w:lvlText w:val=""/>
+      <w:lvlJc w:val="left"/>
+      <w:pPr>
+        <w:ind w:left="5760" w:hanging="360"/>
+      </w:pPr>
+      <w:rPr>
+        <w:rFonts w:ascii="Symbol" w:hAnsi="Symbol" w:hint="default"/>
+      </w:rPr>
+    </w:lvl>
+    <w:lvl w:ilvl="7" w:tplc="04090003" w:tentative="1">
+      <w:start w:val="1"/>
+      <w:numFmt w:val="bullet"/>
+      <w:lvlText w:val="o"/>
+      <w:lvlJc w:val="left"/>
+      <w:pPr>
+        <w:ind w:left="6480" w:hanging="360"/>
+      </w:pPr>
+      <w:rPr>
+        <w:rFonts w:ascii="Courier New" w:hAnsi="Courier New" w:cs="Courier New" w:hint="default"/>
+      </w:rPr>
+    </w:lvl>
+    <w:lvl w:ilvl="8" w:tplc="04090005" w:tentative="1">
+      <w:start w:val="1"/>
+      <w:numFmt w:val="bullet"/>
+      <w:lvlText w:val=""/>
+      <w:lvlJc w:val="left"/>
+      <w:pPr>
+        <w:ind w:left="7200" w:hanging="360"/>
+      </w:pPr>
+      <w:rPr>
+        <w:rFonts w:ascii="Wingdings" w:hAnsi="Wingdings" w:hint="default"/>
+      </w:rPr>
+    </w:lvl>
+  </w:abstractNum>
+  <w:abstractNum w:abstractNumId="6" w15:restartNumberingAfterBreak="0">
     <w:nsid w:val="40827BAC"/>
     <w:multiLevelType w:val="hybridMultilevel"/>
     <w:tmpl w:val="7194D8A0"/>
@@ -1307,7 +3472,7 @@
       </w:pPr>
     </w:lvl>
   </w:abstractNum>
-  <w:abstractNum w:abstractNumId="3" w15:restartNumberingAfterBreak="0">
+  <w:abstractNum w:abstractNumId="7" w15:restartNumberingAfterBreak="0">
     <w:nsid w:val="422B2E78"/>
     <w:multiLevelType w:val="hybridMultilevel"/>
     <w:tmpl w:val="DA86E2D0"/>
@@ -1420,7 +3585,7 @@
       </w:rPr>
     </w:lvl>
   </w:abstractNum>
-  <w:abstractNum w:abstractNumId="4" w15:restartNumberingAfterBreak="0">
+  <w:abstractNum w:abstractNumId="8" w15:restartNumberingAfterBreak="0">
     <w:nsid w:val="43525132"/>
     <w:multiLevelType w:val="hybridMultilevel"/>
     <w:tmpl w:val="7194D8A0"/>
@@ -1509,7 +3674,798 @@
       </w:pPr>
     </w:lvl>
   </w:abstractNum>
-  <w:abstractNum w:abstractNumId="5" w15:restartNumberingAfterBreak="0">
+  <w:abstractNum w:abstractNumId="9" w15:restartNumberingAfterBreak="0">
+    <w:nsid w:val="48C43E49"/>
+    <w:multiLevelType w:val="hybridMultilevel"/>
+    <w:tmpl w:val="4F40D6E4"/>
+    <w:lvl w:ilvl="0" w:tplc="04090003">
+      <w:start w:val="1"/>
+      <w:numFmt w:val="bullet"/>
+      <w:lvlText w:val="o"/>
+      <w:lvlJc w:val="left"/>
+      <w:pPr>
+        <w:ind w:left="720" w:hanging="360"/>
+      </w:pPr>
+      <w:rPr>
+        <w:rFonts w:ascii="Courier New" w:hAnsi="Courier New" w:cs="Courier New" w:hint="default"/>
+      </w:rPr>
+    </w:lvl>
+    <w:lvl w:ilvl="1" w:tplc="04090003">
+      <w:start w:val="1"/>
+      <w:numFmt w:val="bullet"/>
+      <w:lvlText w:val="o"/>
+      <w:lvlJc w:val="left"/>
+      <w:pPr>
+        <w:ind w:left="1440" w:hanging="360"/>
+      </w:pPr>
+      <w:rPr>
+        <w:rFonts w:ascii="Courier New" w:hAnsi="Courier New" w:cs="Courier New" w:hint="default"/>
+      </w:rPr>
+    </w:lvl>
+    <w:lvl w:ilvl="2" w:tplc="04090005" w:tentative="1">
+      <w:start w:val="1"/>
+      <w:numFmt w:val="bullet"/>
+      <w:lvlText w:val=""/>
+      <w:lvlJc w:val="left"/>
+      <w:pPr>
+        <w:ind w:left="2160" w:hanging="360"/>
+      </w:pPr>
+      <w:rPr>
+        <w:rFonts w:ascii="Wingdings" w:hAnsi="Wingdings" w:hint="default"/>
+      </w:rPr>
+    </w:lvl>
+    <w:lvl w:ilvl="3" w:tplc="04090001" w:tentative="1">
+      <w:start w:val="1"/>
+      <w:numFmt w:val="bullet"/>
+      <w:lvlText w:val=""/>
+      <w:lvlJc w:val="left"/>
+      <w:pPr>
+        <w:ind w:left="2880" w:hanging="360"/>
+      </w:pPr>
+      <w:rPr>
+        <w:rFonts w:ascii="Symbol" w:hAnsi="Symbol" w:hint="default"/>
+      </w:rPr>
+    </w:lvl>
+    <w:lvl w:ilvl="4" w:tplc="04090003" w:tentative="1">
+      <w:start w:val="1"/>
+      <w:numFmt w:val="bullet"/>
+      <w:lvlText w:val="o"/>
+      <w:lvlJc w:val="left"/>
+      <w:pPr>
+        <w:ind w:left="3600" w:hanging="360"/>
+      </w:pPr>
+      <w:rPr>
+        <w:rFonts w:ascii="Courier New" w:hAnsi="Courier New" w:cs="Courier New" w:hint="default"/>
+      </w:rPr>
+    </w:lvl>
+    <w:lvl w:ilvl="5" w:tplc="04090005" w:tentative="1">
+      <w:start w:val="1"/>
+      <w:numFmt w:val="bullet"/>
+      <w:lvlText w:val=""/>
+      <w:lvlJc w:val="left"/>
+      <w:pPr>
+        <w:ind w:left="4320" w:hanging="360"/>
+      </w:pPr>
+      <w:rPr>
+        <w:rFonts w:ascii="Wingdings" w:hAnsi="Wingdings" w:hint="default"/>
+      </w:rPr>
+    </w:lvl>
+    <w:lvl w:ilvl="6" w:tplc="04090001" w:tentative="1">
+      <w:start w:val="1"/>
+      <w:numFmt w:val="bullet"/>
+      <w:lvlText w:val=""/>
+      <w:lvlJc w:val="left"/>
+      <w:pPr>
+        <w:ind w:left="5040" w:hanging="360"/>
+      </w:pPr>
+      <w:rPr>
+        <w:rFonts w:ascii="Symbol" w:hAnsi="Symbol" w:hint="default"/>
+      </w:rPr>
+    </w:lvl>
+    <w:lvl w:ilvl="7" w:tplc="04090003" w:tentative="1">
+      <w:start w:val="1"/>
+      <w:numFmt w:val="bullet"/>
+      <w:lvlText w:val="o"/>
+      <w:lvlJc w:val="left"/>
+      <w:pPr>
+        <w:ind w:left="5760" w:hanging="360"/>
+      </w:pPr>
+      <w:rPr>
+        <w:rFonts w:ascii="Courier New" w:hAnsi="Courier New" w:cs="Courier New" w:hint="default"/>
+      </w:rPr>
+    </w:lvl>
+    <w:lvl w:ilvl="8" w:tplc="04090005" w:tentative="1">
+      <w:start w:val="1"/>
+      <w:numFmt w:val="bullet"/>
+      <w:lvlText w:val=""/>
+      <w:lvlJc w:val="left"/>
+      <w:pPr>
+        <w:ind w:left="6480" w:hanging="360"/>
+      </w:pPr>
+      <w:rPr>
+        <w:rFonts w:ascii="Wingdings" w:hAnsi="Wingdings" w:hint="default"/>
+      </w:rPr>
+    </w:lvl>
+  </w:abstractNum>
+  <w:abstractNum w:abstractNumId="10" w15:restartNumberingAfterBreak="0">
+    <w:nsid w:val="4C287231"/>
+    <w:multiLevelType w:val="hybridMultilevel"/>
+    <w:tmpl w:val="40C05174"/>
+    <w:lvl w:ilvl="0" w:tplc="04090003">
+      <w:start w:val="1"/>
+      <w:numFmt w:val="bullet"/>
+      <w:lvlText w:val="o"/>
+      <w:lvlJc w:val="left"/>
+      <w:pPr>
+        <w:ind w:left="1800" w:hanging="360"/>
+      </w:pPr>
+      <w:rPr>
+        <w:rFonts w:ascii="Courier New" w:hAnsi="Courier New" w:cs="Courier New" w:hint="default"/>
+      </w:rPr>
+    </w:lvl>
+    <w:lvl w:ilvl="1" w:tplc="04090003" w:tentative="1">
+      <w:start w:val="1"/>
+      <w:numFmt w:val="bullet"/>
+      <w:lvlText w:val="o"/>
+      <w:lvlJc w:val="left"/>
+      <w:pPr>
+        <w:ind w:left="2520" w:hanging="360"/>
+      </w:pPr>
+      <w:rPr>
+        <w:rFonts w:ascii="Courier New" w:hAnsi="Courier New" w:cs="Courier New" w:hint="default"/>
+      </w:rPr>
+    </w:lvl>
+    <w:lvl w:ilvl="2" w:tplc="04090005" w:tentative="1">
+      <w:start w:val="1"/>
+      <w:numFmt w:val="bullet"/>
+      <w:lvlText w:val=""/>
+      <w:lvlJc w:val="left"/>
+      <w:pPr>
+        <w:ind w:left="3240" w:hanging="360"/>
+      </w:pPr>
+      <w:rPr>
+        <w:rFonts w:ascii="Wingdings" w:hAnsi="Wingdings" w:hint="default"/>
+      </w:rPr>
+    </w:lvl>
+    <w:lvl w:ilvl="3" w:tplc="04090001" w:tentative="1">
+      <w:start w:val="1"/>
+      <w:numFmt w:val="bullet"/>
+      <w:lvlText w:val=""/>
+      <w:lvlJc w:val="left"/>
+      <w:pPr>
+        <w:ind w:left="3960" w:hanging="360"/>
+      </w:pPr>
+      <w:rPr>
+        <w:rFonts w:ascii="Symbol" w:hAnsi="Symbol" w:hint="default"/>
+      </w:rPr>
+    </w:lvl>
+    <w:lvl w:ilvl="4" w:tplc="04090003" w:tentative="1">
+      <w:start w:val="1"/>
+      <w:numFmt w:val="bullet"/>
+      <w:lvlText w:val="o"/>
+      <w:lvlJc w:val="left"/>
+      <w:pPr>
+        <w:ind w:left="4680" w:hanging="360"/>
+      </w:pPr>
+      <w:rPr>
+        <w:rFonts w:ascii="Courier New" w:hAnsi="Courier New" w:cs="Courier New" w:hint="default"/>
+      </w:rPr>
+    </w:lvl>
+    <w:lvl w:ilvl="5" w:tplc="04090005" w:tentative="1">
+      <w:start w:val="1"/>
+      <w:numFmt w:val="bullet"/>
+      <w:lvlText w:val=""/>
+      <w:lvlJc w:val="left"/>
+      <w:pPr>
+        <w:ind w:left="5400" w:hanging="360"/>
+      </w:pPr>
+      <w:rPr>
+        <w:rFonts w:ascii="Wingdings" w:hAnsi="Wingdings" w:hint="default"/>
+      </w:rPr>
+    </w:lvl>
+    <w:lvl w:ilvl="6" w:tplc="04090001" w:tentative="1">
+      <w:start w:val="1"/>
+      <w:numFmt w:val="bullet"/>
+      <w:lvlText w:val=""/>
+      <w:lvlJc w:val="left"/>
+      <w:pPr>
+        <w:ind w:left="6120" w:hanging="360"/>
+      </w:pPr>
+      <w:rPr>
+        <w:rFonts w:ascii="Symbol" w:hAnsi="Symbol" w:hint="default"/>
+      </w:rPr>
+    </w:lvl>
+    <w:lvl w:ilvl="7" w:tplc="04090003" w:tentative="1">
+      <w:start w:val="1"/>
+      <w:numFmt w:val="bullet"/>
+      <w:lvlText w:val="o"/>
+      <w:lvlJc w:val="left"/>
+      <w:pPr>
+        <w:ind w:left="6840" w:hanging="360"/>
+      </w:pPr>
+      <w:rPr>
+        <w:rFonts w:ascii="Courier New" w:hAnsi="Courier New" w:cs="Courier New" w:hint="default"/>
+      </w:rPr>
+    </w:lvl>
+    <w:lvl w:ilvl="8" w:tplc="04090005" w:tentative="1">
+      <w:start w:val="1"/>
+      <w:numFmt w:val="bullet"/>
+      <w:lvlText w:val=""/>
+      <w:lvlJc w:val="left"/>
+      <w:pPr>
+        <w:ind w:left="7560" w:hanging="360"/>
+      </w:pPr>
+      <w:rPr>
+        <w:rFonts w:ascii="Wingdings" w:hAnsi="Wingdings" w:hint="default"/>
+      </w:rPr>
+    </w:lvl>
+  </w:abstractNum>
+  <w:abstractNum w:abstractNumId="11" w15:restartNumberingAfterBreak="0">
+    <w:nsid w:val="50093160"/>
+    <w:multiLevelType w:val="hybridMultilevel"/>
+    <w:tmpl w:val="FCDC09DC"/>
+    <w:lvl w:ilvl="0" w:tplc="04090003">
+      <w:start w:val="1"/>
+      <w:numFmt w:val="bullet"/>
+      <w:lvlText w:val="o"/>
+      <w:lvlJc w:val="left"/>
+      <w:pPr>
+        <w:ind w:left="1800" w:hanging="360"/>
+      </w:pPr>
+      <w:rPr>
+        <w:rFonts w:ascii="Courier New" w:hAnsi="Courier New" w:cs="Courier New" w:hint="default"/>
+      </w:rPr>
+    </w:lvl>
+    <w:lvl w:ilvl="1" w:tplc="04090003" w:tentative="1">
+      <w:start w:val="1"/>
+      <w:numFmt w:val="bullet"/>
+      <w:lvlText w:val="o"/>
+      <w:lvlJc w:val="left"/>
+      <w:pPr>
+        <w:ind w:left="2520" w:hanging="360"/>
+      </w:pPr>
+      <w:rPr>
+        <w:rFonts w:ascii="Courier New" w:hAnsi="Courier New" w:cs="Courier New" w:hint="default"/>
+      </w:rPr>
+    </w:lvl>
+    <w:lvl w:ilvl="2" w:tplc="04090005" w:tentative="1">
+      <w:start w:val="1"/>
+      <w:numFmt w:val="bullet"/>
+      <w:lvlText w:val=""/>
+      <w:lvlJc w:val="left"/>
+      <w:pPr>
+        <w:ind w:left="3240" w:hanging="360"/>
+      </w:pPr>
+      <w:rPr>
+        <w:rFonts w:ascii="Wingdings" w:hAnsi="Wingdings" w:hint="default"/>
+      </w:rPr>
+    </w:lvl>
+    <w:lvl w:ilvl="3" w:tplc="04090001" w:tentative="1">
+      <w:start w:val="1"/>
+      <w:numFmt w:val="bullet"/>
+      <w:lvlText w:val=""/>
+      <w:lvlJc w:val="left"/>
+      <w:pPr>
+        <w:ind w:left="3960" w:hanging="360"/>
+      </w:pPr>
+      <w:rPr>
+        <w:rFonts w:ascii="Symbol" w:hAnsi="Symbol" w:hint="default"/>
+      </w:rPr>
+    </w:lvl>
+    <w:lvl w:ilvl="4" w:tplc="04090003" w:tentative="1">
+      <w:start w:val="1"/>
+      <w:numFmt w:val="bullet"/>
+      <w:lvlText w:val="o"/>
+      <w:lvlJc w:val="left"/>
+      <w:pPr>
+        <w:ind w:left="4680" w:hanging="360"/>
+      </w:pPr>
+      <w:rPr>
+        <w:rFonts w:ascii="Courier New" w:hAnsi="Courier New" w:cs="Courier New" w:hint="default"/>
+      </w:rPr>
+    </w:lvl>
+    <w:lvl w:ilvl="5" w:tplc="04090005" w:tentative="1">
+      <w:start w:val="1"/>
+      <w:numFmt w:val="bullet"/>
+      <w:lvlText w:val=""/>
+      <w:lvlJc w:val="left"/>
+      <w:pPr>
+        <w:ind w:left="5400" w:hanging="360"/>
+      </w:pPr>
+      <w:rPr>
+        <w:rFonts w:ascii="Wingdings" w:hAnsi="Wingdings" w:hint="default"/>
+      </w:rPr>
+    </w:lvl>
+    <w:lvl w:ilvl="6" w:tplc="04090001" w:tentative="1">
+      <w:start w:val="1"/>
+      <w:numFmt w:val="bullet"/>
+      <w:lvlText w:val=""/>
+      <w:lvlJc w:val="left"/>
+      <w:pPr>
+        <w:ind w:left="6120" w:hanging="360"/>
+      </w:pPr>
+      <w:rPr>
+        <w:rFonts w:ascii="Symbol" w:hAnsi="Symbol" w:hint="default"/>
+      </w:rPr>
+    </w:lvl>
+    <w:lvl w:ilvl="7" w:tplc="04090003" w:tentative="1">
+      <w:start w:val="1"/>
+      <w:numFmt w:val="bullet"/>
+      <w:lvlText w:val="o"/>
+      <w:lvlJc w:val="left"/>
+      <w:pPr>
+        <w:ind w:left="6840" w:hanging="360"/>
+      </w:pPr>
+      <w:rPr>
+        <w:rFonts w:ascii="Courier New" w:hAnsi="Courier New" w:cs="Courier New" w:hint="default"/>
+      </w:rPr>
+    </w:lvl>
+    <w:lvl w:ilvl="8" w:tplc="04090005" w:tentative="1">
+      <w:start w:val="1"/>
+      <w:numFmt w:val="bullet"/>
+      <w:lvlText w:val=""/>
+      <w:lvlJc w:val="left"/>
+      <w:pPr>
+        <w:ind w:left="7560" w:hanging="360"/>
+      </w:pPr>
+      <w:rPr>
+        <w:rFonts w:ascii="Wingdings" w:hAnsi="Wingdings" w:hint="default"/>
+      </w:rPr>
+    </w:lvl>
+  </w:abstractNum>
+  <w:abstractNum w:abstractNumId="12" w15:restartNumberingAfterBreak="0">
+    <w:nsid w:val="55FC5D2D"/>
+    <w:multiLevelType w:val="hybridMultilevel"/>
+    <w:tmpl w:val="86FC1BAC"/>
+    <w:lvl w:ilvl="0" w:tplc="04090005">
+      <w:start w:val="1"/>
+      <w:numFmt w:val="bullet"/>
+      <w:lvlText w:val=""/>
+      <w:lvlJc w:val="left"/>
+      <w:pPr>
+        <w:ind w:left="1440" w:hanging="360"/>
+      </w:pPr>
+      <w:rPr>
+        <w:rFonts w:ascii="Wingdings" w:hAnsi="Wingdings" w:hint="default"/>
+      </w:rPr>
+    </w:lvl>
+    <w:lvl w:ilvl="1" w:tplc="04090003" w:tentative="1">
+      <w:start w:val="1"/>
+      <w:numFmt w:val="bullet"/>
+      <w:lvlText w:val="o"/>
+      <w:lvlJc w:val="left"/>
+      <w:pPr>
+        <w:ind w:left="2160" w:hanging="360"/>
+      </w:pPr>
+      <w:rPr>
+        <w:rFonts w:ascii="Courier New" w:hAnsi="Courier New" w:cs="Courier New" w:hint="default"/>
+      </w:rPr>
+    </w:lvl>
+    <w:lvl w:ilvl="2" w:tplc="04090005" w:tentative="1">
+      <w:start w:val="1"/>
+      <w:numFmt w:val="bullet"/>
+      <w:lvlText w:val=""/>
+      <w:lvlJc w:val="left"/>
+      <w:pPr>
+        <w:ind w:left="2880" w:hanging="360"/>
+      </w:pPr>
+      <w:rPr>
+        <w:rFonts w:ascii="Wingdings" w:hAnsi="Wingdings" w:hint="default"/>
+      </w:rPr>
+    </w:lvl>
+    <w:lvl w:ilvl="3" w:tplc="04090001" w:tentative="1">
+      <w:start w:val="1"/>
+      <w:numFmt w:val="bullet"/>
+      <w:lvlText w:val=""/>
+      <w:lvlJc w:val="left"/>
+      <w:pPr>
+        <w:ind w:left="3600" w:hanging="360"/>
+      </w:pPr>
+      <w:rPr>
+        <w:rFonts w:ascii="Symbol" w:hAnsi="Symbol" w:hint="default"/>
+      </w:rPr>
+    </w:lvl>
+    <w:lvl w:ilvl="4" w:tplc="04090003" w:tentative="1">
+      <w:start w:val="1"/>
+      <w:numFmt w:val="bullet"/>
+      <w:lvlText w:val="o"/>
+      <w:lvlJc w:val="left"/>
+      <w:pPr>
+        <w:ind w:left="4320" w:hanging="360"/>
+      </w:pPr>
+      <w:rPr>
+        <w:rFonts w:ascii="Courier New" w:hAnsi="Courier New" w:cs="Courier New" w:hint="default"/>
+      </w:rPr>
+    </w:lvl>
+    <w:lvl w:ilvl="5" w:tplc="04090005" w:tentative="1">
+      <w:start w:val="1"/>
+      <w:numFmt w:val="bullet"/>
+      <w:lvlText w:val=""/>
+      <w:lvlJc w:val="left"/>
+      <w:pPr>
+        <w:ind w:left="5040" w:hanging="360"/>
+      </w:pPr>
+      <w:rPr>
+        <w:rFonts w:ascii="Wingdings" w:hAnsi="Wingdings" w:hint="default"/>
+      </w:rPr>
+    </w:lvl>
+    <w:lvl w:ilvl="6" w:tplc="04090001" w:tentative="1">
+      <w:start w:val="1"/>
+      <w:numFmt w:val="bullet"/>
+      <w:lvlText w:val=""/>
+      <w:lvlJc w:val="left"/>
+      <w:pPr>
+        <w:ind w:left="5760" w:hanging="360"/>
+      </w:pPr>
+      <w:rPr>
+        <w:rFonts w:ascii="Symbol" w:hAnsi="Symbol" w:hint="default"/>
+      </w:rPr>
+    </w:lvl>
+    <w:lvl w:ilvl="7" w:tplc="04090003" w:tentative="1">
+      <w:start w:val="1"/>
+      <w:numFmt w:val="bullet"/>
+      <w:lvlText w:val="o"/>
+      <w:lvlJc w:val="left"/>
+      <w:pPr>
+        <w:ind w:left="6480" w:hanging="360"/>
+      </w:pPr>
+      <w:rPr>
+        <w:rFonts w:ascii="Courier New" w:hAnsi="Courier New" w:cs="Courier New" w:hint="default"/>
+      </w:rPr>
+    </w:lvl>
+    <w:lvl w:ilvl="8" w:tplc="04090005" w:tentative="1">
+      <w:start w:val="1"/>
+      <w:numFmt w:val="bullet"/>
+      <w:lvlText w:val=""/>
+      <w:lvlJc w:val="left"/>
+      <w:pPr>
+        <w:ind w:left="7200" w:hanging="360"/>
+      </w:pPr>
+      <w:rPr>
+        <w:rFonts w:ascii="Wingdings" w:hAnsi="Wingdings" w:hint="default"/>
+      </w:rPr>
+    </w:lvl>
+  </w:abstractNum>
+  <w:abstractNum w:abstractNumId="13" w15:restartNumberingAfterBreak="0">
+    <w:nsid w:val="5BCA1816"/>
+    <w:multiLevelType w:val="hybridMultilevel"/>
+    <w:tmpl w:val="941C6562"/>
+    <w:lvl w:ilvl="0" w:tplc="04090003">
+      <w:start w:val="1"/>
+      <w:numFmt w:val="bullet"/>
+      <w:lvlText w:val="o"/>
+      <w:lvlJc w:val="left"/>
+      <w:pPr>
+        <w:ind w:left="1800" w:hanging="360"/>
+      </w:pPr>
+      <w:rPr>
+        <w:rFonts w:ascii="Courier New" w:hAnsi="Courier New" w:cs="Courier New" w:hint="default"/>
+      </w:rPr>
+    </w:lvl>
+    <w:lvl w:ilvl="1" w:tplc="04090003" w:tentative="1">
+      <w:start w:val="1"/>
+      <w:numFmt w:val="bullet"/>
+      <w:lvlText w:val="o"/>
+      <w:lvlJc w:val="left"/>
+      <w:pPr>
+        <w:ind w:left="2520" w:hanging="360"/>
+      </w:pPr>
+      <w:rPr>
+        <w:rFonts w:ascii="Courier New" w:hAnsi="Courier New" w:cs="Courier New" w:hint="default"/>
+      </w:rPr>
+    </w:lvl>
+    <w:lvl w:ilvl="2" w:tplc="04090005" w:tentative="1">
+      <w:start w:val="1"/>
+      <w:numFmt w:val="bullet"/>
+      <w:lvlText w:val=""/>
+      <w:lvlJc w:val="left"/>
+      <w:pPr>
+        <w:ind w:left="3240" w:hanging="360"/>
+      </w:pPr>
+      <w:rPr>
+        <w:rFonts w:ascii="Wingdings" w:hAnsi="Wingdings" w:hint="default"/>
+      </w:rPr>
+    </w:lvl>
+    <w:lvl w:ilvl="3" w:tplc="04090001" w:tentative="1">
+      <w:start w:val="1"/>
+      <w:numFmt w:val="bullet"/>
+      <w:lvlText w:val=""/>
+      <w:lvlJc w:val="left"/>
+      <w:pPr>
+        <w:ind w:left="3960" w:hanging="360"/>
+      </w:pPr>
+      <w:rPr>
+        <w:rFonts w:ascii="Symbol" w:hAnsi="Symbol" w:hint="default"/>
+      </w:rPr>
+    </w:lvl>
+    <w:lvl w:ilvl="4" w:tplc="04090003" w:tentative="1">
+      <w:start w:val="1"/>
+      <w:numFmt w:val="bullet"/>
+      <w:lvlText w:val="o"/>
+      <w:lvlJc w:val="left"/>
+      <w:pPr>
+        <w:ind w:left="4680" w:hanging="360"/>
+      </w:pPr>
+      <w:rPr>
+        <w:rFonts w:ascii="Courier New" w:hAnsi="Courier New" w:cs="Courier New" w:hint="default"/>
+      </w:rPr>
+    </w:lvl>
+    <w:lvl w:ilvl="5" w:tplc="04090005" w:tentative="1">
+      <w:start w:val="1"/>
+      <w:numFmt w:val="bullet"/>
+      <w:lvlText w:val=""/>
+      <w:lvlJc w:val="left"/>
+      <w:pPr>
+        <w:ind w:left="5400" w:hanging="360"/>
+      </w:pPr>
+      <w:rPr>
+        <w:rFonts w:ascii="Wingdings" w:hAnsi="Wingdings" w:hint="default"/>
+      </w:rPr>
+    </w:lvl>
+    <w:lvl w:ilvl="6" w:tplc="04090001" w:tentative="1">
+      <w:start w:val="1"/>
+      <w:numFmt w:val="bullet"/>
+      <w:lvlText w:val=""/>
+      <w:lvlJc w:val="left"/>
+      <w:pPr>
+        <w:ind w:left="6120" w:hanging="360"/>
+      </w:pPr>
+      <w:rPr>
+        <w:rFonts w:ascii="Symbol" w:hAnsi="Symbol" w:hint="default"/>
+      </w:rPr>
+    </w:lvl>
+    <w:lvl w:ilvl="7" w:tplc="04090003" w:tentative="1">
+      <w:start w:val="1"/>
+      <w:numFmt w:val="bullet"/>
+      <w:lvlText w:val="o"/>
+      <w:lvlJc w:val="left"/>
+      <w:pPr>
+        <w:ind w:left="6840" w:hanging="360"/>
+      </w:pPr>
+      <w:rPr>
+        <w:rFonts w:ascii="Courier New" w:hAnsi="Courier New" w:cs="Courier New" w:hint="default"/>
+      </w:rPr>
+    </w:lvl>
+    <w:lvl w:ilvl="8" w:tplc="04090005" w:tentative="1">
+      <w:start w:val="1"/>
+      <w:numFmt w:val="bullet"/>
+      <w:lvlText w:val=""/>
+      <w:lvlJc w:val="left"/>
+      <w:pPr>
+        <w:ind w:left="7560" w:hanging="360"/>
+      </w:pPr>
+      <w:rPr>
+        <w:rFonts w:ascii="Wingdings" w:hAnsi="Wingdings" w:hint="default"/>
+      </w:rPr>
+    </w:lvl>
+  </w:abstractNum>
+  <w:abstractNum w:abstractNumId="14" w15:restartNumberingAfterBreak="0">
+    <w:nsid w:val="5C2368BD"/>
+    <w:multiLevelType w:val="hybridMultilevel"/>
+    <w:tmpl w:val="CF1012E6"/>
+    <w:lvl w:ilvl="0" w:tplc="04090005">
+      <w:start w:val="1"/>
+      <w:numFmt w:val="bullet"/>
+      <w:lvlText w:val=""/>
+      <w:lvlJc w:val="left"/>
+      <w:pPr>
+        <w:ind w:left="1440" w:hanging="360"/>
+      </w:pPr>
+      <w:rPr>
+        <w:rFonts w:ascii="Wingdings" w:hAnsi="Wingdings" w:hint="default"/>
+      </w:rPr>
+    </w:lvl>
+    <w:lvl w:ilvl="1" w:tplc="04090003" w:tentative="1">
+      <w:start w:val="1"/>
+      <w:numFmt w:val="bullet"/>
+      <w:lvlText w:val="o"/>
+      <w:lvlJc w:val="left"/>
+      <w:pPr>
+        <w:ind w:left="2160" w:hanging="360"/>
+      </w:pPr>
+      <w:rPr>
+        <w:rFonts w:ascii="Courier New" w:hAnsi="Courier New" w:cs="Courier New" w:hint="default"/>
+      </w:rPr>
+    </w:lvl>
+    <w:lvl w:ilvl="2" w:tplc="04090005" w:tentative="1">
+      <w:start w:val="1"/>
+      <w:numFmt w:val="bullet"/>
+      <w:lvlText w:val=""/>
+      <w:lvlJc w:val="left"/>
+      <w:pPr>
+        <w:ind w:left="2880" w:hanging="360"/>
+      </w:pPr>
+      <w:rPr>
+        <w:rFonts w:ascii="Wingdings" w:hAnsi="Wingdings" w:hint="default"/>
+      </w:rPr>
+    </w:lvl>
+    <w:lvl w:ilvl="3" w:tplc="04090001" w:tentative="1">
+      <w:start w:val="1"/>
+      <w:numFmt w:val="bullet"/>
+      <w:lvlText w:val=""/>
+      <w:lvlJc w:val="left"/>
+      <w:pPr>
+        <w:ind w:left="3600" w:hanging="360"/>
+      </w:pPr>
+      <w:rPr>
+        <w:rFonts w:ascii="Symbol" w:hAnsi="Symbol" w:hint="default"/>
+      </w:rPr>
+    </w:lvl>
+    <w:lvl w:ilvl="4" w:tplc="04090003" w:tentative="1">
+      <w:start w:val="1"/>
+      <w:numFmt w:val="bullet"/>
+      <w:lvlText w:val="o"/>
+      <w:lvlJc w:val="left"/>
+      <w:pPr>
+        <w:ind w:left="4320" w:hanging="360"/>
+      </w:pPr>
+      <w:rPr>
+        <w:rFonts w:ascii="Courier New" w:hAnsi="Courier New" w:cs="Courier New" w:hint="default"/>
+      </w:rPr>
+    </w:lvl>
+    <w:lvl w:ilvl="5" w:tplc="04090005" w:tentative="1">
+      <w:start w:val="1"/>
+      <w:numFmt w:val="bullet"/>
+      <w:lvlText w:val=""/>
+      <w:lvlJc w:val="left"/>
+      <w:pPr>
+        <w:ind w:left="5040" w:hanging="360"/>
+      </w:pPr>
+      <w:rPr>
+        <w:rFonts w:ascii="Wingdings" w:hAnsi="Wingdings" w:hint="default"/>
+      </w:rPr>
+    </w:lvl>
+    <w:lvl w:ilvl="6" w:tplc="04090001" w:tentative="1">
+      <w:start w:val="1"/>
+      <w:numFmt w:val="bullet"/>
+      <w:lvlText w:val=""/>
+      <w:lvlJc w:val="left"/>
+      <w:pPr>
+        <w:ind w:left="5760" w:hanging="360"/>
+      </w:pPr>
+      <w:rPr>
+        <w:rFonts w:ascii="Symbol" w:hAnsi="Symbol" w:hint="default"/>
+      </w:rPr>
+    </w:lvl>
+    <w:lvl w:ilvl="7" w:tplc="04090003" w:tentative="1">
+      <w:start w:val="1"/>
+      <w:numFmt w:val="bullet"/>
+      <w:lvlText w:val="o"/>
+      <w:lvlJc w:val="left"/>
+      <w:pPr>
+        <w:ind w:left="6480" w:hanging="360"/>
+      </w:pPr>
+      <w:rPr>
+        <w:rFonts w:ascii="Courier New" w:hAnsi="Courier New" w:cs="Courier New" w:hint="default"/>
+      </w:rPr>
+    </w:lvl>
+    <w:lvl w:ilvl="8" w:tplc="04090005" w:tentative="1">
+      <w:start w:val="1"/>
+      <w:numFmt w:val="bullet"/>
+      <w:lvlText w:val=""/>
+      <w:lvlJc w:val="left"/>
+      <w:pPr>
+        <w:ind w:left="7200" w:hanging="360"/>
+      </w:pPr>
+      <w:rPr>
+        <w:rFonts w:ascii="Wingdings" w:hAnsi="Wingdings" w:hint="default"/>
+      </w:rPr>
+    </w:lvl>
+  </w:abstractNum>
+  <w:abstractNum w:abstractNumId="15" w15:restartNumberingAfterBreak="0">
+    <w:nsid w:val="606A06B2"/>
+    <w:multiLevelType w:val="hybridMultilevel"/>
+    <w:tmpl w:val="F2A8D2E2"/>
+    <w:lvl w:ilvl="0" w:tplc="04090003">
+      <w:start w:val="1"/>
+      <w:numFmt w:val="bullet"/>
+      <w:lvlText w:val="o"/>
+      <w:lvlJc w:val="left"/>
+      <w:pPr>
+        <w:ind w:left="1800" w:hanging="360"/>
+      </w:pPr>
+      <w:rPr>
+        <w:rFonts w:ascii="Courier New" w:hAnsi="Courier New" w:cs="Courier New" w:hint="default"/>
+      </w:rPr>
+    </w:lvl>
+    <w:lvl w:ilvl="1" w:tplc="04090003" w:tentative="1">
+      <w:start w:val="1"/>
+      <w:numFmt w:val="bullet"/>
+      <w:lvlText w:val="o"/>
+      <w:lvlJc w:val="left"/>
+      <w:pPr>
+        <w:ind w:left="2520" w:hanging="360"/>
+      </w:pPr>
+      <w:rPr>
+        <w:rFonts w:ascii="Courier New" w:hAnsi="Courier New" w:cs="Courier New" w:hint="default"/>
+      </w:rPr>
+    </w:lvl>
+    <w:lvl w:ilvl="2" w:tplc="04090005" w:tentative="1">
+      <w:start w:val="1"/>
+      <w:numFmt w:val="bullet"/>
+      <w:lvlText w:val=""/>
+      <w:lvlJc w:val="left"/>
+      <w:pPr>
+        <w:ind w:left="3240" w:hanging="360"/>
+      </w:pPr>
+      <w:rPr>
+        <w:rFonts w:ascii="Wingdings" w:hAnsi="Wingdings" w:hint="default"/>
+      </w:rPr>
+    </w:lvl>
+    <w:lvl w:ilvl="3" w:tplc="04090001" w:tentative="1">
+      <w:start w:val="1"/>
+      <w:numFmt w:val="bullet"/>
+      <w:lvlText w:val=""/>
+      <w:lvlJc w:val="left"/>
+      <w:pPr>
+        <w:ind w:left="3960" w:hanging="360"/>
+      </w:pPr>
+      <w:rPr>
+        <w:rFonts w:ascii="Symbol" w:hAnsi="Symbol" w:hint="default"/>
+      </w:rPr>
+    </w:lvl>
+    <w:lvl w:ilvl="4" w:tplc="04090003" w:tentative="1">
+      <w:start w:val="1"/>
+      <w:numFmt w:val="bullet"/>
+      <w:lvlText w:val="o"/>
+      <w:lvlJc w:val="left"/>
+      <w:pPr>
+        <w:ind w:left="4680" w:hanging="360"/>
+      </w:pPr>
+      <w:rPr>
+        <w:rFonts w:ascii="Courier New" w:hAnsi="Courier New" w:cs="Courier New" w:hint="default"/>
+      </w:rPr>
+    </w:lvl>
+    <w:lvl w:ilvl="5" w:tplc="04090005" w:tentative="1">
+      <w:start w:val="1"/>
+      <w:numFmt w:val="bullet"/>
+      <w:lvlText w:val=""/>
+      <w:lvlJc w:val="left"/>
+      <w:pPr>
+        <w:ind w:left="5400" w:hanging="360"/>
+      </w:pPr>
+      <w:rPr>
+        <w:rFonts w:ascii="Wingdings" w:hAnsi="Wingdings" w:hint="default"/>
+      </w:rPr>
+    </w:lvl>
+    <w:lvl w:ilvl="6" w:tplc="04090001" w:tentative="1">
+      <w:start w:val="1"/>
+      <w:numFmt w:val="bullet"/>
+      <w:lvlText w:val=""/>
+      <w:lvlJc w:val="left"/>
+      <w:pPr>
+        <w:ind w:left="6120" w:hanging="360"/>
+      </w:pPr>
+      <w:rPr>
+        <w:rFonts w:ascii="Symbol" w:hAnsi="Symbol" w:hint="default"/>
+      </w:rPr>
+    </w:lvl>
+    <w:lvl w:ilvl="7" w:tplc="04090003" w:tentative="1">
+      <w:start w:val="1"/>
+      <w:numFmt w:val="bullet"/>
+      <w:lvlText w:val="o"/>
+      <w:lvlJc w:val="left"/>
+      <w:pPr>
+        <w:ind w:left="6840" w:hanging="360"/>
+      </w:pPr>
+      <w:rPr>
+        <w:rFonts w:ascii="Courier New" w:hAnsi="Courier New" w:cs="Courier New" w:hint="default"/>
+      </w:rPr>
+    </w:lvl>
+    <w:lvl w:ilvl="8" w:tplc="04090005" w:tentative="1">
+      <w:start w:val="1"/>
+      <w:numFmt w:val="bullet"/>
+      <w:lvlText w:val=""/>
+      <w:lvlJc w:val="left"/>
+      <w:pPr>
+        <w:ind w:left="7560" w:hanging="360"/>
+      </w:pPr>
+      <w:rPr>
+        <w:rFonts w:ascii="Wingdings" w:hAnsi="Wingdings" w:hint="default"/>
+      </w:rPr>
+    </w:lvl>
+  </w:abstractNum>
+  <w:abstractNum w:abstractNumId="16" w15:restartNumberingAfterBreak="0">
     <w:nsid w:val="62604EC4"/>
     <w:multiLevelType w:val="hybridMultilevel"/>
     <w:tmpl w:val="F14EEA1C"/>
@@ -1598,7 +4554,459 @@
       </w:pPr>
     </w:lvl>
   </w:abstractNum>
-  <w:abstractNum w:abstractNumId="6" w15:restartNumberingAfterBreak="0">
+  <w:abstractNum w:abstractNumId="17" w15:restartNumberingAfterBreak="0">
+    <w:nsid w:val="68EE4FFA"/>
+    <w:multiLevelType w:val="hybridMultilevel"/>
+    <w:tmpl w:val="1BB4394C"/>
+    <w:lvl w:ilvl="0" w:tplc="04090005">
+      <w:start w:val="1"/>
+      <w:numFmt w:val="bullet"/>
+      <w:lvlText w:val=""/>
+      <w:lvlJc w:val="left"/>
+      <w:pPr>
+        <w:ind w:left="1440" w:hanging="360"/>
+      </w:pPr>
+      <w:rPr>
+        <w:rFonts w:ascii="Wingdings" w:hAnsi="Wingdings" w:hint="default"/>
+      </w:rPr>
+    </w:lvl>
+    <w:lvl w:ilvl="1" w:tplc="04090003" w:tentative="1">
+      <w:start w:val="1"/>
+      <w:numFmt w:val="bullet"/>
+      <w:lvlText w:val="o"/>
+      <w:lvlJc w:val="left"/>
+      <w:pPr>
+        <w:ind w:left="2160" w:hanging="360"/>
+      </w:pPr>
+      <w:rPr>
+        <w:rFonts w:ascii="Courier New" w:hAnsi="Courier New" w:cs="Courier New" w:hint="default"/>
+      </w:rPr>
+    </w:lvl>
+    <w:lvl w:ilvl="2" w:tplc="04090005" w:tentative="1">
+      <w:start w:val="1"/>
+      <w:numFmt w:val="bullet"/>
+      <w:lvlText w:val=""/>
+      <w:lvlJc w:val="left"/>
+      <w:pPr>
+        <w:ind w:left="2880" w:hanging="360"/>
+      </w:pPr>
+      <w:rPr>
+        <w:rFonts w:ascii="Wingdings" w:hAnsi="Wingdings" w:hint="default"/>
+      </w:rPr>
+    </w:lvl>
+    <w:lvl w:ilvl="3" w:tplc="04090001" w:tentative="1">
+      <w:start w:val="1"/>
+      <w:numFmt w:val="bullet"/>
+      <w:lvlText w:val=""/>
+      <w:lvlJc w:val="left"/>
+      <w:pPr>
+        <w:ind w:left="3600" w:hanging="360"/>
+      </w:pPr>
+      <w:rPr>
+        <w:rFonts w:ascii="Symbol" w:hAnsi="Symbol" w:hint="default"/>
+      </w:rPr>
+    </w:lvl>
+    <w:lvl w:ilvl="4" w:tplc="04090003" w:tentative="1">
+      <w:start w:val="1"/>
+      <w:numFmt w:val="bullet"/>
+      <w:lvlText w:val="o"/>
+      <w:lvlJc w:val="left"/>
+      <w:pPr>
+        <w:ind w:left="4320" w:hanging="360"/>
+      </w:pPr>
+      <w:rPr>
+        <w:rFonts w:ascii="Courier New" w:hAnsi="Courier New" w:cs="Courier New" w:hint="default"/>
+      </w:rPr>
+    </w:lvl>
+    <w:lvl w:ilvl="5" w:tplc="04090005" w:tentative="1">
+      <w:start w:val="1"/>
+      <w:numFmt w:val="bullet"/>
+      <w:lvlText w:val=""/>
+      <w:lvlJc w:val="left"/>
+      <w:pPr>
+        <w:ind w:left="5040" w:hanging="360"/>
+      </w:pPr>
+      <w:rPr>
+        <w:rFonts w:ascii="Wingdings" w:hAnsi="Wingdings" w:hint="default"/>
+      </w:rPr>
+    </w:lvl>
+    <w:lvl w:ilvl="6" w:tplc="04090001" w:tentative="1">
+      <w:start w:val="1"/>
+      <w:numFmt w:val="bullet"/>
+      <w:lvlText w:val=""/>
+      <w:lvlJc w:val="left"/>
+      <w:pPr>
+        <w:ind w:left="5760" w:hanging="360"/>
+      </w:pPr>
+      <w:rPr>
+        <w:rFonts w:ascii="Symbol" w:hAnsi="Symbol" w:hint="default"/>
+      </w:rPr>
+    </w:lvl>
+    <w:lvl w:ilvl="7" w:tplc="04090003" w:tentative="1">
+      <w:start w:val="1"/>
+      <w:numFmt w:val="bullet"/>
+      <w:lvlText w:val="o"/>
+      <w:lvlJc w:val="left"/>
+      <w:pPr>
+        <w:ind w:left="6480" w:hanging="360"/>
+      </w:pPr>
+      <w:rPr>
+        <w:rFonts w:ascii="Courier New" w:hAnsi="Courier New" w:cs="Courier New" w:hint="default"/>
+      </w:rPr>
+    </w:lvl>
+    <w:lvl w:ilvl="8" w:tplc="04090005" w:tentative="1">
+      <w:start w:val="1"/>
+      <w:numFmt w:val="bullet"/>
+      <w:lvlText w:val=""/>
+      <w:lvlJc w:val="left"/>
+      <w:pPr>
+        <w:ind w:left="7200" w:hanging="360"/>
+      </w:pPr>
+      <w:rPr>
+        <w:rFonts w:ascii="Wingdings" w:hAnsi="Wingdings" w:hint="default"/>
+      </w:rPr>
+    </w:lvl>
+  </w:abstractNum>
+  <w:abstractNum w:abstractNumId="18" w15:restartNumberingAfterBreak="0">
+    <w:nsid w:val="6A3D6E06"/>
+    <w:multiLevelType w:val="multilevel"/>
+    <w:tmpl w:val="4920BCCE"/>
+    <w:lvl w:ilvl="0">
+      <w:start w:val="1"/>
+      <w:numFmt w:val="decimal"/>
+      <w:lvlText w:val="%1."/>
+      <w:lvlJc w:val="left"/>
+      <w:pPr>
+        <w:tabs>
+          <w:tab w:val="num" w:pos="720"/>
+        </w:tabs>
+        <w:ind w:left="720" w:hanging="360"/>
+      </w:pPr>
+    </w:lvl>
+    <w:lvl w:ilvl="1" w:tentative="1">
+      <w:start w:val="1"/>
+      <w:numFmt w:val="decimal"/>
+      <w:lvlText w:val="%2."/>
+      <w:lvlJc w:val="left"/>
+      <w:pPr>
+        <w:tabs>
+          <w:tab w:val="num" w:pos="1440"/>
+        </w:tabs>
+        <w:ind w:left="1440" w:hanging="360"/>
+      </w:pPr>
+    </w:lvl>
+    <w:lvl w:ilvl="2" w:tentative="1">
+      <w:start w:val="1"/>
+      <w:numFmt w:val="decimal"/>
+      <w:lvlText w:val="%3."/>
+      <w:lvlJc w:val="left"/>
+      <w:pPr>
+        <w:tabs>
+          <w:tab w:val="num" w:pos="2160"/>
+        </w:tabs>
+        <w:ind w:left="2160" w:hanging="360"/>
+      </w:pPr>
+    </w:lvl>
+    <w:lvl w:ilvl="3" w:tentative="1">
+      <w:start w:val="1"/>
+      <w:numFmt w:val="decimal"/>
+      <w:lvlText w:val="%4."/>
+      <w:lvlJc w:val="left"/>
+      <w:pPr>
+        <w:tabs>
+          <w:tab w:val="num" w:pos="2880"/>
+        </w:tabs>
+        <w:ind w:left="2880" w:hanging="360"/>
+      </w:pPr>
+    </w:lvl>
+    <w:lvl w:ilvl="4" w:tentative="1">
+      <w:start w:val="1"/>
+      <w:numFmt w:val="decimal"/>
+      <w:lvlText w:val="%5."/>
+      <w:lvlJc w:val="left"/>
+      <w:pPr>
+        <w:tabs>
+          <w:tab w:val="num" w:pos="3600"/>
+        </w:tabs>
+        <w:ind w:left="3600" w:hanging="360"/>
+      </w:pPr>
+    </w:lvl>
+    <w:lvl w:ilvl="5" w:tentative="1">
+      <w:start w:val="1"/>
+      <w:numFmt w:val="decimal"/>
+      <w:lvlText w:val="%6."/>
+      <w:lvlJc w:val="left"/>
+      <w:pPr>
+        <w:tabs>
+          <w:tab w:val="num" w:pos="4320"/>
+        </w:tabs>
+        <w:ind w:left="4320" w:hanging="360"/>
+      </w:pPr>
+    </w:lvl>
+    <w:lvl w:ilvl="6" w:tentative="1">
+      <w:start w:val="1"/>
+      <w:numFmt w:val="decimal"/>
+      <w:lvlText w:val="%7."/>
+      <w:lvlJc w:val="left"/>
+      <w:pPr>
+        <w:tabs>
+          <w:tab w:val="num" w:pos="5040"/>
+        </w:tabs>
+        <w:ind w:left="5040" w:hanging="360"/>
+      </w:pPr>
+    </w:lvl>
+    <w:lvl w:ilvl="7" w:tentative="1">
+      <w:start w:val="1"/>
+      <w:numFmt w:val="decimal"/>
+      <w:lvlText w:val="%8."/>
+      <w:lvlJc w:val="left"/>
+      <w:pPr>
+        <w:tabs>
+          <w:tab w:val="num" w:pos="5760"/>
+        </w:tabs>
+        <w:ind w:left="5760" w:hanging="360"/>
+      </w:pPr>
+    </w:lvl>
+    <w:lvl w:ilvl="8" w:tentative="1">
+      <w:start w:val="1"/>
+      <w:numFmt w:val="decimal"/>
+      <w:lvlText w:val="%9."/>
+      <w:lvlJc w:val="left"/>
+      <w:pPr>
+        <w:tabs>
+          <w:tab w:val="num" w:pos="6480"/>
+        </w:tabs>
+        <w:ind w:left="6480" w:hanging="360"/>
+      </w:pPr>
+    </w:lvl>
+  </w:abstractNum>
+  <w:abstractNum w:abstractNumId="19" w15:restartNumberingAfterBreak="0">
+    <w:nsid w:val="72370559"/>
+    <w:multiLevelType w:val="hybridMultilevel"/>
+    <w:tmpl w:val="9A149D3C"/>
+    <w:lvl w:ilvl="0" w:tplc="04090003">
+      <w:start w:val="1"/>
+      <w:numFmt w:val="bullet"/>
+      <w:lvlText w:val="o"/>
+      <w:lvlJc w:val="left"/>
+      <w:pPr>
+        <w:ind w:left="1800" w:hanging="360"/>
+      </w:pPr>
+      <w:rPr>
+        <w:rFonts w:ascii="Courier New" w:hAnsi="Courier New" w:cs="Courier New" w:hint="default"/>
+      </w:rPr>
+    </w:lvl>
+    <w:lvl w:ilvl="1" w:tplc="04090003" w:tentative="1">
+      <w:start w:val="1"/>
+      <w:numFmt w:val="bullet"/>
+      <w:lvlText w:val="o"/>
+      <w:lvlJc w:val="left"/>
+      <w:pPr>
+        <w:ind w:left="2520" w:hanging="360"/>
+      </w:pPr>
+      <w:rPr>
+        <w:rFonts w:ascii="Courier New" w:hAnsi="Courier New" w:cs="Courier New" w:hint="default"/>
+      </w:rPr>
+    </w:lvl>
+    <w:lvl w:ilvl="2" w:tplc="04090005" w:tentative="1">
+      <w:start w:val="1"/>
+      <w:numFmt w:val="bullet"/>
+      <w:lvlText w:val=""/>
+      <w:lvlJc w:val="left"/>
+      <w:pPr>
+        <w:ind w:left="3240" w:hanging="360"/>
+      </w:pPr>
+      <w:rPr>
+        <w:rFonts w:ascii="Wingdings" w:hAnsi="Wingdings" w:hint="default"/>
+      </w:rPr>
+    </w:lvl>
+    <w:lvl w:ilvl="3" w:tplc="04090001" w:tentative="1">
+      <w:start w:val="1"/>
+      <w:numFmt w:val="bullet"/>
+      <w:lvlText w:val=""/>
+      <w:lvlJc w:val="left"/>
+      <w:pPr>
+        <w:ind w:left="3960" w:hanging="360"/>
+      </w:pPr>
+      <w:rPr>
+        <w:rFonts w:ascii="Symbol" w:hAnsi="Symbol" w:hint="default"/>
+      </w:rPr>
+    </w:lvl>
+    <w:lvl w:ilvl="4" w:tplc="04090003" w:tentative="1">
+      <w:start w:val="1"/>
+      <w:numFmt w:val="bullet"/>
+      <w:lvlText w:val="o"/>
+      <w:lvlJc w:val="left"/>
+      <w:pPr>
+        <w:ind w:left="4680" w:hanging="360"/>
+      </w:pPr>
+      <w:rPr>
+        <w:rFonts w:ascii="Courier New" w:hAnsi="Courier New" w:cs="Courier New" w:hint="default"/>
+      </w:rPr>
+    </w:lvl>
+    <w:lvl w:ilvl="5" w:tplc="04090005" w:tentative="1">
+      <w:start w:val="1"/>
+      <w:numFmt w:val="bullet"/>
+      <w:lvlText w:val=""/>
+      <w:lvlJc w:val="left"/>
+      <w:pPr>
+        <w:ind w:left="5400" w:hanging="360"/>
+      </w:pPr>
+      <w:rPr>
+        <w:rFonts w:ascii="Wingdings" w:hAnsi="Wingdings" w:hint="default"/>
+      </w:rPr>
+    </w:lvl>
+    <w:lvl w:ilvl="6" w:tplc="04090001" w:tentative="1">
+      <w:start w:val="1"/>
+      <w:numFmt w:val="bullet"/>
+      <w:lvlText w:val=""/>
+      <w:lvlJc w:val="left"/>
+      <w:pPr>
+        <w:ind w:left="6120" w:hanging="360"/>
+      </w:pPr>
+      <w:rPr>
+        <w:rFonts w:ascii="Symbol" w:hAnsi="Symbol" w:hint="default"/>
+      </w:rPr>
+    </w:lvl>
+    <w:lvl w:ilvl="7" w:tplc="04090003" w:tentative="1">
+      <w:start w:val="1"/>
+      <w:numFmt w:val="bullet"/>
+      <w:lvlText w:val="o"/>
+      <w:lvlJc w:val="left"/>
+      <w:pPr>
+        <w:ind w:left="6840" w:hanging="360"/>
+      </w:pPr>
+      <w:rPr>
+        <w:rFonts w:ascii="Courier New" w:hAnsi="Courier New" w:cs="Courier New" w:hint="default"/>
+      </w:rPr>
+    </w:lvl>
+    <w:lvl w:ilvl="8" w:tplc="04090005" w:tentative="1">
+      <w:start w:val="1"/>
+      <w:numFmt w:val="bullet"/>
+      <w:lvlText w:val=""/>
+      <w:lvlJc w:val="left"/>
+      <w:pPr>
+        <w:ind w:left="7560" w:hanging="360"/>
+      </w:pPr>
+      <w:rPr>
+        <w:rFonts w:ascii="Wingdings" w:hAnsi="Wingdings" w:hint="default"/>
+      </w:rPr>
+    </w:lvl>
+  </w:abstractNum>
+  <w:abstractNum w:abstractNumId="20" w15:restartNumberingAfterBreak="0">
+    <w:nsid w:val="730E370A"/>
+    <w:multiLevelType w:val="hybridMultilevel"/>
+    <w:tmpl w:val="7B0CE5D0"/>
+    <w:lvl w:ilvl="0" w:tplc="04090003">
+      <w:start w:val="1"/>
+      <w:numFmt w:val="bullet"/>
+      <w:lvlText w:val="o"/>
+      <w:lvlJc w:val="left"/>
+      <w:pPr>
+        <w:ind w:left="1800" w:hanging="360"/>
+      </w:pPr>
+      <w:rPr>
+        <w:rFonts w:ascii="Courier New" w:hAnsi="Courier New" w:cs="Courier New" w:hint="default"/>
+      </w:rPr>
+    </w:lvl>
+    <w:lvl w:ilvl="1" w:tplc="04090003" w:tentative="1">
+      <w:start w:val="1"/>
+      <w:numFmt w:val="bullet"/>
+      <w:lvlText w:val="o"/>
+      <w:lvlJc w:val="left"/>
+      <w:pPr>
+        <w:ind w:left="2520" w:hanging="360"/>
+      </w:pPr>
+      <w:rPr>
+        <w:rFonts w:ascii="Courier New" w:hAnsi="Courier New" w:cs="Courier New" w:hint="default"/>
+      </w:rPr>
+    </w:lvl>
+    <w:lvl w:ilvl="2" w:tplc="04090005" w:tentative="1">
+      <w:start w:val="1"/>
+      <w:numFmt w:val="bullet"/>
+      <w:lvlText w:val=""/>
+      <w:lvlJc w:val="left"/>
+      <w:pPr>
+        <w:ind w:left="3240" w:hanging="360"/>
+      </w:pPr>
+      <w:rPr>
+        <w:rFonts w:ascii="Wingdings" w:hAnsi="Wingdings" w:hint="default"/>
+      </w:rPr>
+    </w:lvl>
+    <w:lvl w:ilvl="3" w:tplc="04090001" w:tentative="1">
+      <w:start w:val="1"/>
+      <w:numFmt w:val="bullet"/>
+      <w:lvlText w:val=""/>
+      <w:lvlJc w:val="left"/>
+      <w:pPr>
+        <w:ind w:left="3960" w:hanging="360"/>
+      </w:pPr>
+      <w:rPr>
+        <w:rFonts w:ascii="Symbol" w:hAnsi="Symbol" w:hint="default"/>
+      </w:rPr>
+    </w:lvl>
+    <w:lvl w:ilvl="4" w:tplc="04090003" w:tentative="1">
+      <w:start w:val="1"/>
+      <w:numFmt w:val="bullet"/>
+      <w:lvlText w:val="o"/>
+      <w:lvlJc w:val="left"/>
+      <w:pPr>
+        <w:ind w:left="4680" w:hanging="360"/>
+      </w:pPr>
+      <w:rPr>
+        <w:rFonts w:ascii="Courier New" w:hAnsi="Courier New" w:cs="Courier New" w:hint="default"/>
+      </w:rPr>
+    </w:lvl>
+    <w:lvl w:ilvl="5" w:tplc="04090005" w:tentative="1">
+      <w:start w:val="1"/>
+      <w:numFmt w:val="bullet"/>
+      <w:lvlText w:val=""/>
+      <w:lvlJc w:val="left"/>
+      <w:pPr>
+        <w:ind w:left="5400" w:hanging="360"/>
+      </w:pPr>
+      <w:rPr>
+        <w:rFonts w:ascii="Wingdings" w:hAnsi="Wingdings" w:hint="default"/>
+      </w:rPr>
+    </w:lvl>
+    <w:lvl w:ilvl="6" w:tplc="04090001" w:tentative="1">
+      <w:start w:val="1"/>
+      <w:numFmt w:val="bullet"/>
+      <w:lvlText w:val=""/>
+      <w:lvlJc w:val="left"/>
+      <w:pPr>
+        <w:ind w:left="6120" w:hanging="360"/>
+      </w:pPr>
+      <w:rPr>
+        <w:rFonts w:ascii="Symbol" w:hAnsi="Symbol" w:hint="default"/>
+      </w:rPr>
+    </w:lvl>
+    <w:lvl w:ilvl="7" w:tplc="04090003" w:tentative="1">
+      <w:start w:val="1"/>
+      <w:numFmt w:val="bullet"/>
+      <w:lvlText w:val="o"/>
+      <w:lvlJc w:val="left"/>
+      <w:pPr>
+        <w:ind w:left="6840" w:hanging="360"/>
+      </w:pPr>
+      <w:rPr>
+        <w:rFonts w:ascii="Courier New" w:hAnsi="Courier New" w:cs="Courier New" w:hint="default"/>
+      </w:rPr>
+    </w:lvl>
+    <w:lvl w:ilvl="8" w:tplc="04090005" w:tentative="1">
+      <w:start w:val="1"/>
+      <w:numFmt w:val="bullet"/>
+      <w:lvlText w:val=""/>
+      <w:lvlJc w:val="left"/>
+      <w:pPr>
+        <w:ind w:left="7560" w:hanging="360"/>
+      </w:pPr>
+      <w:rPr>
+        <w:rFonts w:ascii="Wingdings" w:hAnsi="Wingdings" w:hint="default"/>
+      </w:rPr>
+    </w:lvl>
+  </w:abstractNum>
+  <w:abstractNum w:abstractNumId="21" w15:restartNumberingAfterBreak="0">
     <w:nsid w:val="7494317A"/>
     <w:multiLevelType w:val="hybridMultilevel"/>
     <w:tmpl w:val="3E3AA9C4"/>
@@ -1688,22 +5096,67 @@
     <w:abstractNumId w:val="1"/>
   </w:num>
   <w:num w:numId="2">
-    <w:abstractNumId w:val="5"/>
+    <w:abstractNumId w:val="16"/>
   </w:num>
   <w:num w:numId="3">
-    <w:abstractNumId w:val="3"/>
+    <w:abstractNumId w:val="7"/>
   </w:num>
   <w:num w:numId="4">
     <w:abstractNumId w:val="0"/>
   </w:num>
   <w:num w:numId="5">
+    <w:abstractNumId w:val="21"/>
+  </w:num>
+  <w:num w:numId="6">
     <w:abstractNumId w:val="6"/>
   </w:num>
-  <w:num w:numId="6">
+  <w:num w:numId="7">
+    <w:abstractNumId w:val="8"/>
+  </w:num>
+  <w:num w:numId="8">
+    <w:abstractNumId w:val="4"/>
+  </w:num>
+  <w:num w:numId="9">
+    <w:abstractNumId w:val="18"/>
+  </w:num>
+  <w:num w:numId="10">
+    <w:abstractNumId w:val="9"/>
+  </w:num>
+  <w:num w:numId="11">
+    <w:abstractNumId w:val="3"/>
+  </w:num>
+  <w:num w:numId="12">
+    <w:abstractNumId w:val="12"/>
+  </w:num>
+  <w:num w:numId="13">
+    <w:abstractNumId w:val="5"/>
+  </w:num>
+  <w:num w:numId="14">
+    <w:abstractNumId w:val="14"/>
+  </w:num>
+  <w:num w:numId="15">
+    <w:abstractNumId w:val="17"/>
+  </w:num>
+  <w:num w:numId="16">
+    <w:abstractNumId w:val="13"/>
+  </w:num>
+  <w:num w:numId="17">
+    <w:abstractNumId w:val="20"/>
+  </w:num>
+  <w:num w:numId="18">
+    <w:abstractNumId w:val="10"/>
+  </w:num>
+  <w:num w:numId="19">
     <w:abstractNumId w:val="2"/>
   </w:num>
-  <w:num w:numId="7">
-    <w:abstractNumId w:val="4"/>
+  <w:num w:numId="20">
+    <w:abstractNumId w:val="11"/>
+  </w:num>
+  <w:num w:numId="21">
+    <w:abstractNumId w:val="15"/>
+  </w:num>
+  <w:num w:numId="22">
+    <w:abstractNumId w:val="19"/>
   </w:num>
 </w:numbering>
 </file>
@@ -2123,10 +5576,32 @@
       <w:szCs w:val="32"/>
     </w:rPr>
   </w:style>
+  <w:style w:type="paragraph" w:styleId="Heading2">
+    <w:name w:val="heading 2"/>
+    <w:basedOn w:val="Normal"/>
+    <w:next w:val="Normal"/>
+    <w:link w:val="Heading2Char"/>
+    <w:uiPriority w:val="9"/>
+    <w:semiHidden/>
+    <w:unhideWhenUsed/>
+    <w:qFormat/>
+    <w:rsid w:val="0060016B"/>
+    <w:pPr>
+      <w:keepNext/>
+      <w:keepLines/>
+      <w:spacing w:before="40" w:after="0"/>
+      <w:outlineLvl w:val="1"/>
+    </w:pPr>
+    <w:rPr>
+      <w:rFonts w:asciiTheme="majorHAnsi" w:eastAsiaTheme="majorEastAsia" w:hAnsiTheme="majorHAnsi" w:cstheme="majorBidi"/>
+      <w:color w:val="2E74B5" w:themeColor="accent1" w:themeShade="BF"/>
+      <w:sz w:val="26"/>
+      <w:szCs w:val="26"/>
+    </w:rPr>
+  </w:style>
   <w:style w:type="character" w:default="1" w:styleId="DefaultParagraphFont">
     <w:name w:val="Default Paragraph Font"/>
     <w:uiPriority w:val="1"/>
-    <w:semiHidden/>
     <w:unhideWhenUsed/>
   </w:style>
   <w:style w:type="table" w:default="1" w:styleId="TableNormal">
@@ -2262,6 +5737,75 @@
       <w:rFonts w:ascii="Courier New" w:eastAsia="Times New Roman" w:hAnsi="Courier New" w:cs="Courier New"/>
       <w:sz w:val="20"/>
       <w:szCs w:val="20"/>
+    </w:rPr>
+  </w:style>
+  <w:style w:type="character" w:customStyle="1" w:styleId="hgkelc">
+    <w:name w:val="hgkelc"/>
+    <w:basedOn w:val="DefaultParagraphFont"/>
+    <w:rsid w:val="007E7207"/>
+  </w:style>
+  <w:style w:type="character" w:styleId="Strong">
+    <w:name w:val="Strong"/>
+    <w:basedOn w:val="DefaultParagraphFont"/>
+    <w:uiPriority w:val="22"/>
+    <w:qFormat/>
+    <w:rsid w:val="007E7207"/>
+    <w:rPr>
+      <w:b/>
+      <w:bCs/>
+    </w:rPr>
+  </w:style>
+  <w:style w:type="paragraph" w:styleId="NormalWeb">
+    <w:name w:val="Normal (Web)"/>
+    <w:basedOn w:val="Normal"/>
+    <w:uiPriority w:val="99"/>
+    <w:semiHidden/>
+    <w:unhideWhenUsed/>
+    <w:rsid w:val="007E7207"/>
+    <w:pPr>
+      <w:spacing w:before="100" w:beforeAutospacing="1" w:after="100" w:afterAutospacing="1" w:line="240" w:lineRule="auto"/>
+    </w:pPr>
+    <w:rPr>
+      <w:rFonts w:ascii="Times New Roman" w:eastAsia="Times New Roman" w:hAnsi="Times New Roman" w:cs="Times New Roman"/>
+      <w:sz w:val="24"/>
+      <w:szCs w:val="24"/>
+    </w:rPr>
+  </w:style>
+  <w:style w:type="character" w:styleId="Hyperlink">
+    <w:name w:val="Hyperlink"/>
+    <w:basedOn w:val="DefaultParagraphFont"/>
+    <w:uiPriority w:val="99"/>
+    <w:semiHidden/>
+    <w:unhideWhenUsed/>
+    <w:rsid w:val="009F7CC2"/>
+    <w:rPr>
+      <w:color w:val="0000FF"/>
+      <w:u w:val="single"/>
+    </w:rPr>
+  </w:style>
+  <w:style w:type="character" w:styleId="Emphasis">
+    <w:name w:val="Emphasis"/>
+    <w:basedOn w:val="DefaultParagraphFont"/>
+    <w:uiPriority w:val="20"/>
+    <w:qFormat/>
+    <w:rsid w:val="009F7CC2"/>
+    <w:rPr>
+      <w:i/>
+      <w:iCs/>
+    </w:rPr>
+  </w:style>
+  <w:style w:type="character" w:customStyle="1" w:styleId="Heading2Char">
+    <w:name w:val="Heading 2 Char"/>
+    <w:basedOn w:val="DefaultParagraphFont"/>
+    <w:link w:val="Heading2"/>
+    <w:uiPriority w:val="9"/>
+    <w:semiHidden/>
+    <w:rsid w:val="0060016B"/>
+    <w:rPr>
+      <w:rFonts w:asciiTheme="majorHAnsi" w:eastAsiaTheme="majorEastAsia" w:hAnsiTheme="majorHAnsi" w:cstheme="majorBidi"/>
+      <w:color w:val="2E74B5" w:themeColor="accent1" w:themeShade="BF"/>
+      <w:sz w:val="26"/>
+      <w:szCs w:val="26"/>
     </w:rPr>
   </w:style>
 </w:styles>

</xml_diff>